<commit_message>
report process and minor fixes
</commit_message>
<xml_diff>
--- a/WordEmbeddingsSimilarity/3170042_3170115.docx
+++ b/WordEmbeddingsSimilarity/3170042_3170115.docx
@@ -293,7 +293,6 @@
         <w:rPr>
           <w:sz w:val="24"/>
           <w:szCs w:val="24"/>
-          <w:lang w:val="en-US"/>
         </w:rPr>
       </w:pPr>
       <w:r>
@@ -302,6 +301,318 @@
           <w:szCs w:val="24"/>
         </w:rPr>
         <w:tab/>
+      </w:r>
+    </w:p>
+    <w:p>
+      <w:pPr>
+        <w:pStyle w:val="a3"/>
+        <w:numPr>
+          <w:ilvl w:val="0"/>
+          <w:numId w:val="3"/>
+        </w:numPr>
+        <w:rPr>
+          <w:sz w:val="24"/>
+          <w:szCs w:val="24"/>
+        </w:rPr>
+      </w:pPr>
+      <w:r>
+        <w:rPr>
+          <w:sz w:val="28"/>
+          <w:szCs w:val="28"/>
+        </w:rPr>
+        <w:t xml:space="preserve">Δομή του </w:t>
+      </w:r>
+      <w:r>
+        <w:rPr>
+          <w:sz w:val="28"/>
+          <w:szCs w:val="28"/>
+          <w:lang w:val="en-US"/>
+        </w:rPr>
+        <w:t>Project</w:t>
+      </w:r>
+      <w:r>
+        <w:rPr>
+          <w:sz w:val="28"/>
+          <w:szCs w:val="28"/>
+        </w:rPr>
+        <w:t>:</w:t>
+      </w:r>
+      <w:r>
+        <w:rPr>
+          <w:sz w:val="24"/>
+          <w:szCs w:val="24"/>
+        </w:rPr>
+        <w:br/>
+      </w:r>
+      <w:r>
+        <w:rPr>
+          <w:sz w:val="24"/>
+          <w:szCs w:val="24"/>
+        </w:rPr>
+        <w:t xml:space="preserve">Για να πραγματοποιηθεί το ζητούμενο αυτής της Φάσης χρειάστηκε να προσθέσουμε την βιβλιοθήκη </w:t>
+      </w:r>
+      <w:r>
+        <w:rPr>
+          <w:sz w:val="24"/>
+          <w:szCs w:val="24"/>
+          <w:lang w:val="en-US"/>
+        </w:rPr>
+        <w:t>deeplearning</w:t>
+      </w:r>
+      <w:r>
+        <w:rPr>
+          <w:sz w:val="24"/>
+          <w:szCs w:val="24"/>
+        </w:rPr>
+        <w:t>4</w:t>
+      </w:r>
+      <w:r>
+        <w:rPr>
+          <w:sz w:val="24"/>
+          <w:szCs w:val="24"/>
+          <w:lang w:val="en-US"/>
+        </w:rPr>
+        <w:t>JAVA</w:t>
+      </w:r>
+      <w:r>
+        <w:rPr>
+          <w:sz w:val="24"/>
+          <w:szCs w:val="24"/>
+        </w:rPr>
+        <w:t xml:space="preserve">. Ο πιο εύκολος τρόπος για να το κάνουμε αυτό ήταν να μετατρέψουμε το </w:t>
+      </w:r>
+      <w:r>
+        <w:rPr>
+          <w:sz w:val="24"/>
+          <w:szCs w:val="24"/>
+          <w:lang w:val="en-US"/>
+        </w:rPr>
+        <w:t>project</w:t>
+      </w:r>
+      <w:r>
+        <w:rPr>
+          <w:sz w:val="24"/>
+          <w:szCs w:val="24"/>
+        </w:rPr>
+        <w:t xml:space="preserve"> </w:t>
+      </w:r>
+      <w:r>
+        <w:rPr>
+          <w:sz w:val="24"/>
+          <w:szCs w:val="24"/>
+        </w:rPr>
+        <w:t xml:space="preserve">μας σε </w:t>
+      </w:r>
+      <w:r>
+        <w:rPr>
+          <w:sz w:val="24"/>
+          <w:szCs w:val="24"/>
+          <w:lang w:val="en-US"/>
+        </w:rPr>
+        <w:t>Maven</w:t>
+      </w:r>
+      <w:r>
+        <w:rPr>
+          <w:sz w:val="24"/>
+          <w:szCs w:val="24"/>
+        </w:rPr>
+        <w:t xml:space="preserve"> </w:t>
+      </w:r>
+      <w:r>
+        <w:rPr>
+          <w:sz w:val="24"/>
+          <w:szCs w:val="24"/>
+          <w:lang w:val="en-US"/>
+        </w:rPr>
+        <w:t>Project</w:t>
+      </w:r>
+      <w:r>
+        <w:rPr>
+          <w:sz w:val="24"/>
+          <w:szCs w:val="24"/>
+        </w:rPr>
+        <w:t xml:space="preserve"> </w:t>
+      </w:r>
+      <w:r>
+        <w:rPr>
+          <w:sz w:val="24"/>
+          <w:szCs w:val="24"/>
+        </w:rPr>
+        <w:t xml:space="preserve">ώστε να φορτώσουμε την βιβλιοθήκη σαν </w:t>
+      </w:r>
+      <w:r>
+        <w:rPr>
+          <w:sz w:val="24"/>
+          <w:szCs w:val="24"/>
+          <w:lang w:val="en-US"/>
+        </w:rPr>
+        <w:t>dependency</w:t>
+      </w:r>
+      <w:r>
+        <w:rPr>
+          <w:sz w:val="24"/>
+          <w:szCs w:val="24"/>
+        </w:rPr>
+        <w:t xml:space="preserve"> </w:t>
+      </w:r>
+      <w:r>
+        <w:rPr>
+          <w:sz w:val="24"/>
+          <w:szCs w:val="24"/>
+        </w:rPr>
+        <w:t xml:space="preserve">στο πρόγραμμα. Χρήσιμο φάνηκε το φροντιστήριο του τελευταίου μαθήματος καθώς είδαμε την δομή του </w:t>
+      </w:r>
+      <w:r>
+        <w:rPr>
+          <w:sz w:val="24"/>
+          <w:szCs w:val="24"/>
+          <w:lang w:val="en-US"/>
+        </w:rPr>
+        <w:t>pom</w:t>
+      </w:r>
+      <w:r>
+        <w:rPr>
+          <w:sz w:val="24"/>
+          <w:szCs w:val="24"/>
+        </w:rPr>
+        <w:t>.</w:t>
+      </w:r>
+      <w:r>
+        <w:rPr>
+          <w:sz w:val="24"/>
+          <w:szCs w:val="24"/>
+          <w:lang w:val="en-US"/>
+        </w:rPr>
+        <w:t>xml</w:t>
+      </w:r>
+      <w:r>
+        <w:rPr>
+          <w:sz w:val="24"/>
+          <w:szCs w:val="24"/>
+        </w:rPr>
+        <w:t xml:space="preserve"> </w:t>
+      </w:r>
+      <w:r>
+        <w:rPr>
+          <w:sz w:val="24"/>
+          <w:szCs w:val="24"/>
+        </w:rPr>
+        <w:t xml:space="preserve">που χρειαζόμασταν. Για τα υπόλοιπα κομμάτια της εργασίας οι παροχές του </w:t>
+      </w:r>
+      <w:r>
+        <w:rPr>
+          <w:sz w:val="24"/>
+          <w:szCs w:val="24"/>
+          <w:lang w:val="en-US"/>
+        </w:rPr>
+        <w:t>Eclipse</w:t>
+      </w:r>
+      <w:r>
+        <w:rPr>
+          <w:sz w:val="24"/>
+          <w:szCs w:val="24"/>
+        </w:rPr>
+        <w:t xml:space="preserve"> </w:t>
+      </w:r>
+      <w:r>
+        <w:rPr>
+          <w:sz w:val="24"/>
+          <w:szCs w:val="24"/>
+        </w:rPr>
+        <w:t xml:space="preserve">για </w:t>
+      </w:r>
+      <w:r>
+        <w:rPr>
+          <w:sz w:val="24"/>
+          <w:szCs w:val="24"/>
+          <w:lang w:val="en-US"/>
+        </w:rPr>
+        <w:t>Maven</w:t>
+      </w:r>
+      <w:r>
+        <w:rPr>
+          <w:sz w:val="24"/>
+          <w:szCs w:val="24"/>
+        </w:rPr>
+        <w:t xml:space="preserve"> </w:t>
+      </w:r>
+      <w:r>
+        <w:rPr>
+          <w:sz w:val="24"/>
+          <w:szCs w:val="24"/>
+          <w:lang w:val="en-US"/>
+        </w:rPr>
+        <w:t>Projects</w:t>
+      </w:r>
+      <w:r>
+        <w:rPr>
+          <w:sz w:val="24"/>
+          <w:szCs w:val="24"/>
+        </w:rPr>
+        <w:t xml:space="preserve"> </w:t>
+      </w:r>
+      <w:r>
+        <w:rPr>
+          <w:sz w:val="24"/>
+          <w:szCs w:val="24"/>
+        </w:rPr>
+        <w:t xml:space="preserve">φάνηκαν </w:t>
+      </w:r>
+      <w:r>
+        <w:rPr>
+          <w:sz w:val="24"/>
+          <w:szCs w:val="24"/>
+        </w:rPr>
+        <w:t>αρκετές.</w:t>
+      </w:r>
+    </w:p>
+    <w:p>
+      <w:pPr>
+        <w:jc w:val="right"/>
+        <w:rPr>
+          <w:sz w:val="24"/>
+          <w:szCs w:val="24"/>
+        </w:rPr>
+      </w:pPr>
+      <w:r>
+        <w:rPr>
+          <w:noProof/>
+        </w:rPr>
+        <w:drawing>
+          <wp:inline distT="0" distB="0" distL="0" distR="0" wp14:anchorId="626C1E42" wp14:editId="3ACF92CE">
+            <wp:extent cx="5109803" cy="2682240"/>
+            <wp:effectExtent l="0" t="0" r="0" b="3810"/>
+            <wp:docPr id="11" name="Εικόνα 11" descr="Εικόνα που περιέχει κείμενο&#10;&#10;Περιγραφή που δημιουργήθηκε αυτόματα"/>
+            <wp:cNvGraphicFramePr>
+              <a:graphicFrameLocks xmlns:a="http://schemas.openxmlformats.org/drawingml/2006/main" noChangeAspect="1"/>
+            </wp:cNvGraphicFramePr>
+            <a:graphic xmlns:a="http://schemas.openxmlformats.org/drawingml/2006/main">
+              <a:graphicData uri="http://schemas.openxmlformats.org/drawingml/2006/picture">
+                <pic:pic xmlns:pic="http://schemas.openxmlformats.org/drawingml/2006/picture">
+                  <pic:nvPicPr>
+                    <pic:cNvPr id="11" name="Εικόνα 11" descr="Εικόνα που περιέχει κείμενο&#10;&#10;Περιγραφή που δημιουργήθηκε αυτόματα"/>
+                    <pic:cNvPicPr/>
+                  </pic:nvPicPr>
+                  <pic:blipFill>
+                    <a:blip r:embed="rId7"/>
+                    <a:stretch>
+                      <a:fillRect/>
+                    </a:stretch>
+                  </pic:blipFill>
+                  <pic:spPr>
+                    <a:xfrm>
+                      <a:off x="0" y="0"/>
+                      <a:ext cx="5121495" cy="2688378"/>
+                    </a:xfrm>
+                    <a:prstGeom prst="rect">
+                      <a:avLst/>
+                    </a:prstGeom>
+                  </pic:spPr>
+                </pic:pic>
+              </a:graphicData>
+            </a:graphic>
+          </wp:inline>
+        </w:drawing>
       </w:r>
     </w:p>
     <w:p>
@@ -317,12 +628,80 @@
     <w:p>
       <w:pPr>
         <w:pStyle w:val="a3"/>
-        <w:ind w:left="0"/>
-        <w:rPr>
-          <w:sz w:val="24"/>
-          <w:szCs w:val="24"/>
-        </w:rPr>
-      </w:pPr>
+        <w:numPr>
+          <w:ilvl w:val="0"/>
+          <w:numId w:val="3"/>
+        </w:numPr>
+        <w:rPr>
+          <w:sz w:val="28"/>
+          <w:szCs w:val="28"/>
+        </w:rPr>
+      </w:pPr>
+      <w:r>
+        <w:rPr>
+          <w:sz w:val="28"/>
+          <w:szCs w:val="28"/>
+        </w:rPr>
+        <w:t>Υλοποίηση Κώδικα:</w:t>
+      </w:r>
+      <w:r>
+        <w:rPr>
+          <w:sz w:val="28"/>
+          <w:szCs w:val="28"/>
+        </w:rPr>
+        <w:br/>
+      </w:r>
+      <w:r>
+        <w:rPr>
+          <w:sz w:val="24"/>
+          <w:szCs w:val="24"/>
+        </w:rPr>
+        <w:t xml:space="preserve">Χρειάστηκαν αρκετές αλλαγές από τις προηγούμενες φάσεις για να λειτουργήσει το πρόγραμμα για τον σκοπό αυτής της φάσης. Ωστόσο, </w:t>
+      </w:r>
+      <w:r>
+        <w:rPr>
+          <w:sz w:val="24"/>
+          <w:szCs w:val="24"/>
+        </w:rPr>
+        <w:t>πέραν από τα σταθερά κομμάτια κώδικα που χρησιμοποιούνται σε όλες τις φάσεις</w:t>
+      </w:r>
+      <w:r>
+        <w:rPr>
+          <w:sz w:val="24"/>
+          <w:szCs w:val="24"/>
+        </w:rPr>
+        <w:t>, χρήσιμα φάνηκαν σημεία κώδικα από την 2</w:t>
+      </w:r>
+      <w:r>
+        <w:rPr>
+          <w:sz w:val="24"/>
+          <w:szCs w:val="24"/>
+          <w:vertAlign w:val="superscript"/>
+        </w:rPr>
+        <w:t>η</w:t>
+      </w:r>
+      <w:r>
+        <w:rPr>
+          <w:sz w:val="24"/>
+          <w:szCs w:val="24"/>
+        </w:rPr>
+        <w:t xml:space="preserve"> Φάση (ο τρόπος που χειριστήκαμε τον </w:t>
+      </w:r>
+      <w:r>
+        <w:rPr>
+          <w:sz w:val="24"/>
+          <w:szCs w:val="24"/>
+          <w:lang w:val="en-US"/>
+        </w:rPr>
+        <w:t>SVD</w:t>
+      </w:r>
+      <w:r>
+        <w:rPr>
+          <w:sz w:val="24"/>
+          <w:szCs w:val="24"/>
+        </w:rPr>
+        <w:t>…).</w:t>
+      </w:r>
     </w:p>
     <w:p>
       <w:pPr>
@@ -337,12 +716,193 @@
     <w:p>
       <w:pPr>
         <w:pStyle w:val="a3"/>
+        <w:keepNext/>
         <w:ind w:left="0"/>
-        <w:rPr>
-          <w:sz w:val="24"/>
-          <w:szCs w:val="24"/>
-        </w:rPr>
-      </w:pPr>
+      </w:pPr>
+      <w:r>
+        <w:rPr>
+          <w:noProof/>
+        </w:rPr>
+        <w:drawing>
+          <wp:inline distT="0" distB="0" distL="0" distR="0" wp14:anchorId="2AE222A6" wp14:editId="6A33470C">
+            <wp:extent cx="5580380" cy="3138805"/>
+            <wp:effectExtent l="0" t="0" r="1270" b="4445"/>
+            <wp:docPr id="8" name="Εικόνα 8" descr="Εικόνα που περιέχει κείμενο&#10;&#10;Περιγραφή που δημιουργήθηκε αυτόματα"/>
+            <wp:cNvGraphicFramePr>
+              <a:graphicFrameLocks xmlns:a="http://schemas.openxmlformats.org/drawingml/2006/main" noChangeAspect="1"/>
+            </wp:cNvGraphicFramePr>
+            <a:graphic xmlns:a="http://schemas.openxmlformats.org/drawingml/2006/main">
+              <a:graphicData uri="http://schemas.openxmlformats.org/drawingml/2006/picture">
+                <pic:pic xmlns:pic="http://schemas.openxmlformats.org/drawingml/2006/picture">
+                  <pic:nvPicPr>
+                    <pic:cNvPr id="8" name="Εικόνα 8" descr="Εικόνα που περιέχει κείμενο&#10;&#10;Περιγραφή που δημιουργήθηκε αυτόματα"/>
+                    <pic:cNvPicPr/>
+                  </pic:nvPicPr>
+                  <pic:blipFill>
+                    <a:blip r:embed="rId8"/>
+                    <a:stretch>
+                      <a:fillRect/>
+                    </a:stretch>
+                  </pic:blipFill>
+                  <pic:spPr>
+                    <a:xfrm>
+                      <a:off x="0" y="0"/>
+                      <a:ext cx="5580380" cy="3138805"/>
+                    </a:xfrm>
+                    <a:prstGeom prst="rect">
+                      <a:avLst/>
+                    </a:prstGeom>
+                  </pic:spPr>
+                </pic:pic>
+              </a:graphicData>
+            </a:graphic>
+          </wp:inline>
+        </w:drawing>
+      </w:r>
+    </w:p>
+    <w:p>
+      <w:pPr>
+        <w:pStyle w:val="a9"/>
+        <w:jc w:val="center"/>
+        <w:rPr>
+          <w:sz w:val="24"/>
+          <w:szCs w:val="24"/>
+          <w:lang w:val="en-US"/>
+        </w:rPr>
+      </w:pPr>
+      <w:r>
+        <w:t>Εικόνα</w:t>
+      </w:r>
+      <w:r>
+        <w:rPr>
+          <w:lang w:val="en-US"/>
+        </w:rPr>
+        <w:t xml:space="preserve"> </w:t>
+      </w:r>
+      <w:r>
+        <w:fldChar w:fldCharType="begin"/>
+      </w:r>
+      <w:r>
+        <w:rPr>
+          <w:lang w:val="en-US"/>
+        </w:rPr>
+        <w:instrText xml:space="preserve"> SEQ </w:instrText>
+      </w:r>
+      <w:r>
+        <w:instrText>Εικόνα</w:instrText>
+      </w:r>
+      <w:r>
+        <w:rPr>
+          <w:lang w:val="en-US"/>
+        </w:rPr>
+        <w:instrText xml:space="preserve"> \* ARABIC </w:instrText>
+      </w:r>
+      <w:r>
+        <w:fldChar w:fldCharType="separate"/>
+      </w:r>
+      <w:r>
+        <w:rPr>
+          <w:noProof/>
+          <w:lang w:val="en-US"/>
+        </w:rPr>
+        <w:t>1</w:t>
+      </w:r>
+      <w:r>
+        <w:fldChar w:fldCharType="end"/>
+      </w:r>
+      <w:r>
+        <w:rPr>
+          <w:lang w:val="en-US"/>
+        </w:rPr>
+        <w:t xml:space="preserve">: </w:t>
+      </w:r>
+      <w:r>
+        <w:rPr>
+          <w:lang w:val="en-US"/>
+        </w:rPr>
+        <w:t>Indexer.java</w:t>
+      </w:r>
+    </w:p>
+    <w:p>
+      <w:pPr>
+        <w:pStyle w:val="a3"/>
+        <w:keepNext/>
+        <w:ind w:left="0"/>
+      </w:pPr>
+      <w:r>
+        <w:rPr>
+          <w:noProof/>
+        </w:rPr>
+        <w:drawing>
+          <wp:inline distT="0" distB="0" distL="0" distR="0" wp14:anchorId="33843795" wp14:editId="56B1C4EF">
+            <wp:extent cx="5580380" cy="3138805"/>
+            <wp:effectExtent l="0" t="0" r="1270" b="4445"/>
+            <wp:docPr id="7" name="Εικόνα 7" descr="Εικόνα που περιέχει κείμενο, στιγμιότυπο οθόνης, ηλεκτρονικές συσκευές, υπολογιστής&#10;&#10;Περιγραφή που δημιουργήθηκε αυτόματα"/>
+            <wp:cNvGraphicFramePr>
+              <a:graphicFrameLocks xmlns:a="http://schemas.openxmlformats.org/drawingml/2006/main" noChangeAspect="1"/>
+            </wp:cNvGraphicFramePr>
+            <a:graphic xmlns:a="http://schemas.openxmlformats.org/drawingml/2006/main">
+              <a:graphicData uri="http://schemas.openxmlformats.org/drawingml/2006/picture">
+                <pic:pic xmlns:pic="http://schemas.openxmlformats.org/drawingml/2006/picture">
+                  <pic:nvPicPr>
+                    <pic:cNvPr id="7" name="Εικόνα 7" descr="Εικόνα που περιέχει κείμενο, στιγμιότυπο οθόνης, ηλεκτρονικές συσκευές, υπολογιστής&#10;&#10;Περιγραφή που δημιουργήθηκε αυτόματα"/>
+                    <pic:cNvPicPr/>
+                  </pic:nvPicPr>
+                  <pic:blipFill>
+                    <a:blip r:embed="rId9"/>
+                    <a:stretch>
+                      <a:fillRect/>
+                    </a:stretch>
+                  </pic:blipFill>
+                  <pic:spPr>
+                    <a:xfrm>
+                      <a:off x="0" y="0"/>
+                      <a:ext cx="5580380" cy="3138805"/>
+                    </a:xfrm>
+                    <a:prstGeom prst="rect">
+                      <a:avLst/>
+                    </a:prstGeom>
+                  </pic:spPr>
+                </pic:pic>
+              </a:graphicData>
+            </a:graphic>
+          </wp:inline>
+        </w:drawing>
+      </w:r>
+    </w:p>
+    <w:p>
+      <w:pPr>
+        <w:pStyle w:val="a9"/>
+        <w:jc w:val="center"/>
+        <w:rPr>
+          <w:sz w:val="24"/>
+          <w:szCs w:val="24"/>
+          <w:lang w:val="en-US"/>
+        </w:rPr>
+      </w:pPr>
+      <w:r>
+        <w:t xml:space="preserve">Εικόνα </w:t>
+      </w:r>
+      <w:fldSimple w:instr=" SEQ Εικόνα \* ARABIC ">
+        <w:r>
+          <w:rPr>
+            <w:noProof/>
+          </w:rPr>
+          <w:t>2</w:t>
+        </w:r>
+      </w:fldSimple>
+      <w:r>
+        <w:rPr>
+          <w:lang w:val="en-US"/>
+        </w:rPr>
+        <w:t xml:space="preserve">: </w:t>
+      </w:r>
+      <w:r>
+        <w:rPr>
+          <w:lang w:val="en-US"/>
+        </w:rPr>
+        <w:t>Embeddings.java</w:t>
+      </w:r>
     </w:p>
     <w:p>
       <w:pPr>
@@ -351,6 +911,7 @@
         <w:rPr>
           <w:sz w:val="24"/>
           <w:szCs w:val="24"/>
+          <w:lang w:val="en-US"/>
         </w:rPr>
       </w:pPr>
     </w:p>
@@ -361,6 +922,7 @@
         <w:rPr>
           <w:sz w:val="24"/>
           <w:szCs w:val="24"/>
+          <w:lang w:val="en-US"/>
         </w:rPr>
       </w:pPr>
     </w:p>
@@ -371,6 +933,7 @@
         <w:rPr>
           <w:sz w:val="24"/>
           <w:szCs w:val="24"/>
+          <w:lang w:val="en-US"/>
         </w:rPr>
       </w:pPr>
     </w:p>
@@ -383,6 +946,43 @@
           <w:szCs w:val="24"/>
         </w:rPr>
       </w:pPr>
+      <w:r>
+        <w:rPr>
+          <w:sz w:val="24"/>
+          <w:szCs w:val="24"/>
+        </w:rPr>
+        <w:t xml:space="preserve">Στη συνέχεια περάσαμε τα αποτελέσματα από το </w:t>
+      </w:r>
+      <w:r>
+        <w:rPr>
+          <w:sz w:val="24"/>
+          <w:szCs w:val="24"/>
+          <w:lang w:val="en-US"/>
+        </w:rPr>
+        <w:t>Trec</w:t>
+      </w:r>
+      <w:r>
+        <w:rPr>
+          <w:sz w:val="24"/>
+          <w:szCs w:val="24"/>
+        </w:rPr>
+        <w:t>_</w:t>
+      </w:r>
+      <w:r>
+        <w:rPr>
+          <w:sz w:val="24"/>
+          <w:szCs w:val="24"/>
+          <w:lang w:val="en-US"/>
+        </w:rPr>
+        <w:t>eval</w:t>
+      </w:r>
+      <w:r>
+        <w:rPr>
+          <w:sz w:val="24"/>
+          <w:szCs w:val="24"/>
+        </w:rPr>
+        <w:t>:</w:t>
+      </w:r>
     </w:p>
     <w:p>
       <w:pPr>
@@ -399,10 +999,160 @@
         <w:pStyle w:val="a3"/>
         <w:ind w:left="0"/>
         <w:rPr>
-          <w:sz w:val="24"/>
-          <w:szCs w:val="24"/>
-        </w:rPr>
-      </w:pPr>
+          <w:rFonts w:cstheme="minorHAnsi"/>
+        </w:rPr>
+      </w:pPr>
+      <w:r>
+        <w:rPr>
+          <w:rFonts w:cstheme="minorHAnsi"/>
+        </w:rPr>
+        <w:t xml:space="preserve">Εκτελούμε </w:t>
+      </w:r>
+      <w:r>
+        <w:rPr>
+          <w:rFonts w:cstheme="minorHAnsi"/>
+          <w:lang w:val="en-US"/>
+        </w:rPr>
+        <w:t>trec</w:t>
+      </w:r>
+      <w:r>
+        <w:rPr>
+          <w:rFonts w:cstheme="minorHAnsi"/>
+        </w:rPr>
+        <w:t>_</w:t>
+      </w:r>
+      <w:r>
+        <w:rPr>
+          <w:rFonts w:cstheme="minorHAnsi"/>
+          <w:lang w:val="en-US"/>
+        </w:rPr>
+        <w:t>eval</w:t>
+      </w:r>
+      <w:r>
+        <w:rPr>
+          <w:rFonts w:cstheme="minorHAnsi"/>
+        </w:rPr>
+        <w:t>.</w:t>
+      </w:r>
+      <w:r>
+        <w:rPr>
+          <w:rFonts w:cstheme="minorHAnsi"/>
+          <w:lang w:val="en-US"/>
+        </w:rPr>
+        <w:t>exe</w:t>
+      </w:r>
+      <w:r>
+        <w:rPr>
+          <w:rFonts w:cstheme="minorHAnsi"/>
+        </w:rPr>
+        <w:t xml:space="preserve"> -</w:t>
+      </w:r>
+      <w:r>
+        <w:rPr>
+          <w:rFonts w:cstheme="minorHAnsi"/>
+          <w:lang w:val="en-US"/>
+        </w:rPr>
+        <w:t>m</w:t>
+      </w:r>
+      <w:r>
+        <w:rPr>
+          <w:rFonts w:cstheme="minorHAnsi"/>
+        </w:rPr>
+        <w:t xml:space="preserve"> </w:t>
+      </w:r>
+      <w:r>
+        <w:rPr>
+          <w:rFonts w:cstheme="minorHAnsi"/>
+          <w:lang w:val="en-US"/>
+        </w:rPr>
+        <w:t>all</w:t>
+      </w:r>
+      <w:r>
+        <w:rPr>
+          <w:rFonts w:cstheme="minorHAnsi"/>
+        </w:rPr>
+        <w:t>_</w:t>
+      </w:r>
+      <w:r>
+        <w:rPr>
+          <w:rFonts w:cstheme="minorHAnsi"/>
+          <w:lang w:val="en-US"/>
+        </w:rPr>
+        <w:t>trec</w:t>
+      </w:r>
+      <w:r>
+        <w:rPr>
+          <w:rFonts w:cstheme="minorHAnsi"/>
+        </w:rPr>
+        <w:t xml:space="preserve"> </w:t>
+      </w:r>
+      <w:r>
+        <w:rPr>
+          <w:rFonts w:cstheme="minorHAnsi"/>
+          <w:lang w:val="en-US"/>
+        </w:rPr>
+        <w:t>CISI</w:t>
+      </w:r>
+      <w:r>
+        <w:rPr>
+          <w:rFonts w:cstheme="minorHAnsi"/>
+        </w:rPr>
+        <w:t>.</w:t>
+      </w:r>
+      <w:r>
+        <w:rPr>
+          <w:rFonts w:cstheme="minorHAnsi"/>
+          <w:lang w:val="en-US"/>
+        </w:rPr>
+        <w:t>REL</w:t>
+      </w:r>
+      <w:r>
+        <w:rPr>
+          <w:rFonts w:cstheme="minorHAnsi"/>
+        </w:rPr>
+        <w:t xml:space="preserve"> </w:t>
+      </w:r>
+      <w:proofErr w:type="spellStart"/>
+      <w:r>
+        <w:rPr>
+          <w:rFonts w:cstheme="minorHAnsi"/>
+          <w:lang w:val="en-US"/>
+        </w:rPr>
+        <w:t>resultsCISI</w:t>
+      </w:r>
+      <w:proofErr w:type="spellEnd"/>
+      <w:r>
+        <w:rPr>
+          <w:rFonts w:cstheme="minorHAnsi"/>
+        </w:rPr>
+        <w:t>_</w:t>
+      </w:r>
+      <w:r>
+        <w:rPr>
+          <w:rFonts w:cstheme="minorHAnsi"/>
+          <w:lang w:val="en-US"/>
+        </w:rPr>
+        <w:t>BM</w:t>
+      </w:r>
+      <w:r>
+        <w:rPr>
+          <w:rFonts w:cstheme="minorHAnsi"/>
+        </w:rPr>
+        <w:t>25_20.</w:t>
+      </w:r>
+      <w:r>
+        <w:rPr>
+          <w:rFonts w:cstheme="minorHAnsi"/>
+          <w:lang w:val="en-US"/>
+        </w:rPr>
+        <w:t>txt</w:t>
+      </w:r>
+      <w:r>
+        <w:rPr>
+          <w:rFonts w:cstheme="minorHAnsi"/>
+        </w:rPr>
+        <w:t xml:space="preserve"> στα 20 πιο σχετικά κείμενα</w:t>
+      </w:r>
     </w:p>
     <w:p>
       <w:pPr>
@@ -413,308 +1163,10 @@
           <w:szCs w:val="24"/>
         </w:rPr>
       </w:pPr>
-    </w:p>
-    <w:p>
-      <w:pPr>
-        <w:pStyle w:val="a3"/>
-        <w:ind w:left="0"/>
-        <w:rPr>
-          <w:sz w:val="24"/>
-          <w:szCs w:val="24"/>
-        </w:rPr>
-      </w:pPr>
-    </w:p>
-    <w:p>
-      <w:pPr>
-        <w:pStyle w:val="a3"/>
-        <w:ind w:left="0"/>
-        <w:rPr>
-          <w:sz w:val="24"/>
-          <w:szCs w:val="24"/>
-        </w:rPr>
-      </w:pPr>
-    </w:p>
-    <w:p>
-      <w:pPr>
-        <w:pStyle w:val="a3"/>
-        <w:ind w:left="0"/>
-        <w:rPr>
-          <w:sz w:val="24"/>
-          <w:szCs w:val="24"/>
-        </w:rPr>
-      </w:pPr>
-    </w:p>
-    <w:p>
-      <w:pPr>
-        <w:pStyle w:val="a3"/>
-        <w:ind w:left="0"/>
-        <w:rPr>
-          <w:sz w:val="24"/>
-          <w:szCs w:val="24"/>
-        </w:rPr>
-      </w:pPr>
-    </w:p>
-    <w:p>
-      <w:pPr>
-        <w:pStyle w:val="a3"/>
-        <w:ind w:left="0"/>
-        <w:rPr>
-          <w:sz w:val="24"/>
-          <w:szCs w:val="24"/>
-        </w:rPr>
-      </w:pPr>
-    </w:p>
-    <w:p>
-      <w:pPr>
-        <w:pStyle w:val="a3"/>
-        <w:ind w:left="0"/>
-        <w:rPr>
-          <w:sz w:val="24"/>
-          <w:szCs w:val="24"/>
-        </w:rPr>
-      </w:pPr>
-    </w:p>
-    <w:p>
-      <w:pPr>
-        <w:pStyle w:val="a3"/>
-        <w:ind w:left="0"/>
-        <w:rPr>
-          <w:sz w:val="24"/>
-          <w:szCs w:val="24"/>
-        </w:rPr>
-      </w:pPr>
-    </w:p>
-    <w:p>
-      <w:pPr>
-        <w:pStyle w:val="a3"/>
-        <w:ind w:left="0"/>
-        <w:rPr>
-          <w:sz w:val="24"/>
-          <w:szCs w:val="24"/>
-        </w:rPr>
-      </w:pPr>
-      <w:r>
-        <w:rPr>
-          <w:sz w:val="24"/>
-          <w:szCs w:val="24"/>
-        </w:rPr>
-        <w:t xml:space="preserve">Στη συνέχεια περάσαμε τα αποτελέσματα από το </w:t>
-      </w:r>
-      <w:r>
-        <w:rPr>
-          <w:sz w:val="24"/>
-          <w:szCs w:val="24"/>
-          <w:lang w:val="en-US"/>
-        </w:rPr>
-        <w:t>Trec</w:t>
-      </w:r>
-      <w:r>
-        <w:rPr>
-          <w:sz w:val="24"/>
-          <w:szCs w:val="24"/>
-        </w:rPr>
-        <w:t>_</w:t>
-      </w:r>
-      <w:r>
-        <w:rPr>
-          <w:sz w:val="24"/>
-          <w:szCs w:val="24"/>
-          <w:lang w:val="en-US"/>
-        </w:rPr>
-        <w:t>eval</w:t>
-      </w:r>
-      <w:r>
-        <w:rPr>
-          <w:sz w:val="24"/>
-          <w:szCs w:val="24"/>
-        </w:rPr>
-        <w:t>:</w:t>
-      </w:r>
-    </w:p>
-    <w:p>
-      <w:pPr>
-        <w:pStyle w:val="a3"/>
-        <w:ind w:left="0"/>
-        <w:rPr>
-          <w:sz w:val="24"/>
-          <w:szCs w:val="24"/>
-        </w:rPr>
-      </w:pPr>
-    </w:p>
-    <w:p>
-      <w:pPr>
-        <w:pStyle w:val="a3"/>
-        <w:ind w:left="0"/>
-        <w:rPr>
-          <w:rFonts w:cstheme="minorHAnsi"/>
-        </w:rPr>
-      </w:pPr>
-      <w:r>
-        <w:rPr>
-          <w:rFonts w:cstheme="minorHAnsi"/>
-        </w:rPr>
-        <w:t xml:space="preserve">Εκτελούμε </w:t>
-      </w:r>
-      <w:r>
-        <w:rPr>
-          <w:rFonts w:cstheme="minorHAnsi"/>
-          <w:lang w:val="en-US"/>
-        </w:rPr>
-        <w:t>trec</w:t>
-      </w:r>
-      <w:r>
-        <w:rPr>
-          <w:rFonts w:cstheme="minorHAnsi"/>
-        </w:rPr>
-        <w:t>_</w:t>
-      </w:r>
-      <w:r>
-        <w:rPr>
-          <w:rFonts w:cstheme="minorHAnsi"/>
-          <w:lang w:val="en-US"/>
-        </w:rPr>
-        <w:t>eval</w:t>
-      </w:r>
-      <w:r>
-        <w:rPr>
-          <w:rFonts w:cstheme="minorHAnsi"/>
-        </w:rPr>
-        <w:t>.</w:t>
-      </w:r>
-      <w:r>
-        <w:rPr>
-          <w:rFonts w:cstheme="minorHAnsi"/>
-          <w:lang w:val="en-US"/>
-        </w:rPr>
-        <w:t>exe</w:t>
-      </w:r>
-      <w:r>
-        <w:rPr>
-          <w:rFonts w:cstheme="minorHAnsi"/>
-        </w:rPr>
-        <w:t xml:space="preserve"> -</w:t>
-      </w:r>
-      <w:r>
-        <w:rPr>
-          <w:rFonts w:cstheme="minorHAnsi"/>
-          <w:lang w:val="en-US"/>
-        </w:rPr>
-        <w:t>m</w:t>
-      </w:r>
-      <w:r>
-        <w:rPr>
-          <w:rFonts w:cstheme="minorHAnsi"/>
-        </w:rPr>
-        <w:t xml:space="preserve"> </w:t>
-      </w:r>
-      <w:r>
-        <w:rPr>
-          <w:rFonts w:cstheme="minorHAnsi"/>
-          <w:lang w:val="en-US"/>
-        </w:rPr>
-        <w:t>all</w:t>
-      </w:r>
-      <w:r>
-        <w:rPr>
-          <w:rFonts w:cstheme="minorHAnsi"/>
-        </w:rPr>
-        <w:t>_</w:t>
-      </w:r>
-      <w:r>
-        <w:rPr>
-          <w:rFonts w:cstheme="minorHAnsi"/>
-          <w:lang w:val="en-US"/>
-        </w:rPr>
-        <w:t>trec</w:t>
-      </w:r>
-      <w:r>
-        <w:rPr>
-          <w:rFonts w:cstheme="minorHAnsi"/>
-        </w:rPr>
-        <w:t xml:space="preserve"> </w:t>
-      </w:r>
-      <w:r>
-        <w:rPr>
-          <w:rFonts w:cstheme="minorHAnsi"/>
-          <w:lang w:val="en-US"/>
-        </w:rPr>
-        <w:t>CISI</w:t>
-      </w:r>
-      <w:r>
-        <w:rPr>
-          <w:rFonts w:cstheme="minorHAnsi"/>
-        </w:rPr>
-        <w:t>.</w:t>
-      </w:r>
-      <w:r>
-        <w:rPr>
-          <w:rFonts w:cstheme="minorHAnsi"/>
-          <w:lang w:val="en-US"/>
-        </w:rPr>
-        <w:t>REL</w:t>
-      </w:r>
-      <w:r>
-        <w:rPr>
-          <w:rFonts w:cstheme="minorHAnsi"/>
-        </w:rPr>
-        <w:t xml:space="preserve"> </w:t>
-      </w:r>
-      <w:proofErr w:type="spellStart"/>
-      <w:r>
-        <w:rPr>
-          <w:rFonts w:cstheme="minorHAnsi"/>
-          <w:lang w:val="en-US"/>
-        </w:rPr>
-        <w:t>resultsCISI</w:t>
-      </w:r>
-      <w:proofErr w:type="spellEnd"/>
-      <w:r>
-        <w:rPr>
-          <w:rFonts w:cstheme="minorHAnsi"/>
-        </w:rPr>
-        <w:t>_</w:t>
-      </w:r>
-      <w:r>
-        <w:rPr>
-          <w:rFonts w:cstheme="minorHAnsi"/>
-          <w:lang w:val="en-US"/>
-        </w:rPr>
-        <w:t>BM</w:t>
-      </w:r>
-      <w:r>
-        <w:rPr>
-          <w:rFonts w:cstheme="minorHAnsi"/>
-        </w:rPr>
-        <w:t>25_20.</w:t>
-      </w:r>
-      <w:r>
-        <w:rPr>
-          <w:rFonts w:cstheme="minorHAnsi"/>
-          <w:lang w:val="en-US"/>
-        </w:rPr>
-        <w:t>txt</w:t>
-      </w:r>
-      <w:r>
-        <w:rPr>
-          <w:rFonts w:cstheme="minorHAnsi"/>
-        </w:rPr>
-        <w:t xml:space="preserve"> στα 20 πιο σχετικά κείμενα</w:t>
-      </w:r>
-    </w:p>
-    <w:p>
-      <w:pPr>
-        <w:pStyle w:val="a3"/>
-        <w:ind w:left="0"/>
-        <w:rPr>
-          <w:sz w:val="24"/>
-          <w:szCs w:val="24"/>
-        </w:rPr>
-      </w:pPr>
       <w:r>
         <w:rPr>
           <w:noProof/>
         </w:rPr>
-        <w:lastRenderedPageBreak/>
         <w:drawing>
           <wp:inline distT="0" distB="0" distL="0" distR="0" wp14:anchorId="3D9F9DEA" wp14:editId="2829A766">
             <wp:extent cx="5580380" cy="3138805"/>
@@ -728,1557 +1180,6 @@
                 <pic:pic xmlns:pic="http://schemas.openxmlformats.org/drawingml/2006/picture">
                   <pic:nvPicPr>
                     <pic:cNvPr id="0" name="Picture 1"/>
-                    <pic:cNvPicPr>
-                      <a:picLocks noChangeAspect="1" noChangeArrowheads="1"/>
-                    </pic:cNvPicPr>
-                  </pic:nvPicPr>
-                  <pic:blipFill>
-                    <a:blip r:embed="rId5" cstate="print">
-                      <a:extLst>
-                        <a:ext uri="{28A0092B-C50C-407E-A947-70E740481C1C}">
-                          <a14:useLocalDpi xmlns:a14="http://schemas.microsoft.com/office/drawing/2010/main" val="0"/>
-                        </a:ext>
-                      </a:extLst>
-                    </a:blip>
-                    <a:srcRect/>
-                    <a:stretch>
-                      <a:fillRect/>
-                    </a:stretch>
-                  </pic:blipFill>
-                  <pic:spPr bwMode="auto">
-                    <a:xfrm>
-                      <a:off x="0" y="0"/>
-                      <a:ext cx="5580380" cy="3138805"/>
-                    </a:xfrm>
-                    <a:prstGeom prst="rect">
-                      <a:avLst/>
-                    </a:prstGeom>
-                    <a:noFill/>
-                    <a:ln>
-                      <a:noFill/>
-                    </a:ln>
-                  </pic:spPr>
-                </pic:pic>
-              </a:graphicData>
-            </a:graphic>
-          </wp:inline>
-        </w:drawing>
-      </w:r>
-    </w:p>
-    <w:p>
-      <w:pPr>
-        <w:pStyle w:val="a3"/>
-        <w:ind w:left="0"/>
-        <w:rPr>
-          <w:sz w:val="24"/>
-          <w:szCs w:val="24"/>
-        </w:rPr>
-      </w:pPr>
-    </w:p>
-    <w:p>
-      <w:pPr>
-        <w:pStyle w:val="a3"/>
-        <w:ind w:left="0"/>
-        <w:rPr>
-          <w:rFonts w:cstheme="minorHAnsi"/>
-          <w:sz w:val="24"/>
-          <w:szCs w:val="24"/>
-        </w:rPr>
-      </w:pPr>
-    </w:p>
-    <w:p>
-      <w:pPr>
-        <w:pStyle w:val="a3"/>
-        <w:ind w:left="0"/>
-        <w:rPr>
-          <w:rFonts w:cstheme="minorHAnsi"/>
-          <w:sz w:val="24"/>
-          <w:szCs w:val="24"/>
-        </w:rPr>
-      </w:pPr>
-    </w:p>
-    <w:p>
-      <w:pPr>
-        <w:pStyle w:val="a3"/>
-        <w:ind w:left="0"/>
-        <w:rPr>
-          <w:rFonts w:cstheme="minorHAnsi"/>
-        </w:rPr>
-      </w:pPr>
-      <w:r>
-        <w:rPr>
-          <w:rFonts w:cstheme="minorHAnsi"/>
-        </w:rPr>
-        <w:t xml:space="preserve">Εκτελούμε </w:t>
-      </w:r>
-      <w:r>
-        <w:rPr>
-          <w:rFonts w:cstheme="minorHAnsi"/>
-          <w:lang w:val="en-US"/>
-        </w:rPr>
-        <w:t>trec</w:t>
-      </w:r>
-      <w:r>
-        <w:rPr>
-          <w:rFonts w:cstheme="minorHAnsi"/>
-        </w:rPr>
-        <w:t>_</w:t>
-      </w:r>
-      <w:r>
-        <w:rPr>
-          <w:rFonts w:cstheme="minorHAnsi"/>
-          <w:lang w:val="en-US"/>
-        </w:rPr>
-        <w:t>eval</w:t>
-      </w:r>
-      <w:r>
-        <w:rPr>
-          <w:rFonts w:cstheme="minorHAnsi"/>
-        </w:rPr>
-        <w:t>.</w:t>
-      </w:r>
-      <w:r>
-        <w:rPr>
-          <w:rFonts w:cstheme="minorHAnsi"/>
-          <w:lang w:val="en-US"/>
-        </w:rPr>
-        <w:t>exe</w:t>
-      </w:r>
-      <w:r>
-        <w:rPr>
-          <w:rFonts w:cstheme="minorHAnsi"/>
-        </w:rPr>
-        <w:t xml:space="preserve"> -</w:t>
-      </w:r>
-      <w:r>
-        <w:rPr>
-          <w:rFonts w:cstheme="minorHAnsi"/>
-          <w:lang w:val="en-US"/>
-        </w:rPr>
-        <w:t>m</w:t>
-      </w:r>
-      <w:r>
-        <w:rPr>
-          <w:rFonts w:cstheme="minorHAnsi"/>
-        </w:rPr>
-        <w:t xml:space="preserve"> </w:t>
-      </w:r>
-      <w:r>
-        <w:rPr>
-          <w:rFonts w:cstheme="minorHAnsi"/>
-          <w:lang w:val="en-US"/>
-        </w:rPr>
-        <w:t>all</w:t>
-      </w:r>
-      <w:r>
-        <w:rPr>
-          <w:rFonts w:cstheme="minorHAnsi"/>
-        </w:rPr>
-        <w:t>_</w:t>
-      </w:r>
-      <w:r>
-        <w:rPr>
-          <w:rFonts w:cstheme="minorHAnsi"/>
-          <w:lang w:val="en-US"/>
-        </w:rPr>
-        <w:t>trec</w:t>
-      </w:r>
-      <w:r>
-        <w:rPr>
-          <w:rFonts w:cstheme="minorHAnsi"/>
-        </w:rPr>
-        <w:t xml:space="preserve"> </w:t>
-      </w:r>
-      <w:r>
-        <w:rPr>
-          <w:rFonts w:cstheme="minorHAnsi"/>
-          <w:lang w:val="en-US"/>
-        </w:rPr>
-        <w:t>CISI</w:t>
-      </w:r>
-      <w:r>
-        <w:rPr>
-          <w:rFonts w:cstheme="minorHAnsi"/>
-        </w:rPr>
-        <w:t>.</w:t>
-      </w:r>
-      <w:r>
-        <w:rPr>
-          <w:rFonts w:cstheme="minorHAnsi"/>
-          <w:lang w:val="en-US"/>
-        </w:rPr>
-        <w:t>REL</w:t>
-      </w:r>
-      <w:r>
-        <w:rPr>
-          <w:rFonts w:cstheme="minorHAnsi"/>
-        </w:rPr>
-        <w:t xml:space="preserve"> </w:t>
-      </w:r>
-      <w:proofErr w:type="spellStart"/>
-      <w:r>
-        <w:rPr>
-          <w:rFonts w:cstheme="minorHAnsi"/>
-          <w:lang w:val="en-US"/>
-        </w:rPr>
-        <w:t>resultsCISI</w:t>
-      </w:r>
-      <w:proofErr w:type="spellEnd"/>
-      <w:r>
-        <w:rPr>
-          <w:rFonts w:cstheme="minorHAnsi"/>
-        </w:rPr>
-        <w:t>_</w:t>
-      </w:r>
-      <w:r>
-        <w:rPr>
-          <w:rFonts w:cstheme="minorHAnsi"/>
-          <w:lang w:val="en-US"/>
-        </w:rPr>
-        <w:t>BM</w:t>
-      </w:r>
-      <w:r>
-        <w:rPr>
-          <w:rFonts w:cstheme="minorHAnsi"/>
-        </w:rPr>
-        <w:t>25_</w:t>
-      </w:r>
-      <w:r>
-        <w:rPr>
-          <w:rFonts w:cstheme="minorHAnsi"/>
-        </w:rPr>
-        <w:t>3</w:t>
-      </w:r>
-      <w:r>
-        <w:rPr>
-          <w:rFonts w:cstheme="minorHAnsi"/>
-        </w:rPr>
-        <w:t>0.</w:t>
-      </w:r>
-      <w:r>
-        <w:rPr>
-          <w:rFonts w:cstheme="minorHAnsi"/>
-          <w:lang w:val="en-US"/>
-        </w:rPr>
-        <w:t>txt</w:t>
-      </w:r>
-      <w:r>
-        <w:rPr>
-          <w:rFonts w:cstheme="minorHAnsi"/>
-        </w:rPr>
-        <w:t xml:space="preserve"> στα </w:t>
-      </w:r>
-      <w:r>
-        <w:rPr>
-          <w:rFonts w:cstheme="minorHAnsi"/>
-        </w:rPr>
-        <w:t>3</w:t>
-      </w:r>
-      <w:r>
-        <w:rPr>
-          <w:rFonts w:cstheme="minorHAnsi"/>
-        </w:rPr>
-        <w:t>0 πιο σχετικά κείμενα</w:t>
-      </w:r>
-    </w:p>
-    <w:p>
-      <w:pPr>
-        <w:pStyle w:val="a3"/>
-        <w:ind w:left="0"/>
-        <w:rPr>
-          <w:sz w:val="24"/>
-          <w:szCs w:val="24"/>
-        </w:rPr>
-      </w:pPr>
-      <w:r>
-        <w:rPr>
-          <w:noProof/>
-        </w:rPr>
-        <w:drawing>
-          <wp:inline distT="0" distB="0" distL="0" distR="0" wp14:anchorId="7E13DAEE" wp14:editId="6BE1F5AD">
-            <wp:extent cx="5580380" cy="3138805"/>
-            <wp:effectExtent l="0" t="0" r="1270" b="4445"/>
-            <wp:docPr id="2" name="Εικόνα 2"/>
-            <wp:cNvGraphicFramePr>
-              <a:graphicFrameLocks xmlns:a="http://schemas.openxmlformats.org/drawingml/2006/main" noChangeAspect="1"/>
-            </wp:cNvGraphicFramePr>
-            <a:graphic xmlns:a="http://schemas.openxmlformats.org/drawingml/2006/main">
-              <a:graphicData uri="http://schemas.openxmlformats.org/drawingml/2006/picture">
-                <pic:pic xmlns:pic="http://schemas.openxmlformats.org/drawingml/2006/picture">
-                  <pic:nvPicPr>
-                    <pic:cNvPr id="0" name="Picture 3"/>
-                    <pic:cNvPicPr>
-                      <a:picLocks noChangeAspect="1" noChangeArrowheads="1"/>
-                    </pic:cNvPicPr>
-                  </pic:nvPicPr>
-                  <pic:blipFill>
-                    <a:blip r:embed="rId6" cstate="print">
-                      <a:extLst>
-                        <a:ext uri="{28A0092B-C50C-407E-A947-70E740481C1C}">
-                          <a14:useLocalDpi xmlns:a14="http://schemas.microsoft.com/office/drawing/2010/main" val="0"/>
-                        </a:ext>
-                      </a:extLst>
-                    </a:blip>
-                    <a:srcRect/>
-                    <a:stretch>
-                      <a:fillRect/>
-                    </a:stretch>
-                  </pic:blipFill>
-                  <pic:spPr bwMode="auto">
-                    <a:xfrm>
-                      <a:off x="0" y="0"/>
-                      <a:ext cx="5580380" cy="3138805"/>
-                    </a:xfrm>
-                    <a:prstGeom prst="rect">
-                      <a:avLst/>
-                    </a:prstGeom>
-                    <a:noFill/>
-                    <a:ln>
-                      <a:noFill/>
-                    </a:ln>
-                  </pic:spPr>
-                </pic:pic>
-              </a:graphicData>
-            </a:graphic>
-          </wp:inline>
-        </w:drawing>
-      </w:r>
-    </w:p>
-    <w:p>
-      <w:pPr>
-        <w:pStyle w:val="a3"/>
-        <w:ind w:left="0"/>
-        <w:rPr>
-          <w:rFonts w:cstheme="minorHAnsi"/>
-        </w:rPr>
-      </w:pPr>
-      <w:r>
-        <w:rPr>
-          <w:rFonts w:cstheme="minorHAnsi"/>
-        </w:rPr>
-        <w:t xml:space="preserve">Εκτελούμε </w:t>
-      </w:r>
-      <w:r>
-        <w:rPr>
-          <w:rFonts w:cstheme="minorHAnsi"/>
-          <w:lang w:val="en-US"/>
-        </w:rPr>
-        <w:t>trec</w:t>
-      </w:r>
-      <w:r>
-        <w:rPr>
-          <w:rFonts w:cstheme="minorHAnsi"/>
-        </w:rPr>
-        <w:t>_</w:t>
-      </w:r>
-      <w:r>
-        <w:rPr>
-          <w:rFonts w:cstheme="minorHAnsi"/>
-          <w:lang w:val="en-US"/>
-        </w:rPr>
-        <w:t>eval</w:t>
-      </w:r>
-      <w:r>
-        <w:rPr>
-          <w:rFonts w:cstheme="minorHAnsi"/>
-        </w:rPr>
-        <w:t>.</w:t>
-      </w:r>
-      <w:r>
-        <w:rPr>
-          <w:rFonts w:cstheme="minorHAnsi"/>
-          <w:lang w:val="en-US"/>
-        </w:rPr>
-        <w:t>exe</w:t>
-      </w:r>
-      <w:r>
-        <w:rPr>
-          <w:rFonts w:cstheme="minorHAnsi"/>
-        </w:rPr>
-        <w:t xml:space="preserve"> -</w:t>
-      </w:r>
-      <w:r>
-        <w:rPr>
-          <w:rFonts w:cstheme="minorHAnsi"/>
-          <w:lang w:val="en-US"/>
-        </w:rPr>
-        <w:t>m</w:t>
-      </w:r>
-      <w:r>
-        <w:rPr>
-          <w:rFonts w:cstheme="minorHAnsi"/>
-        </w:rPr>
-        <w:t xml:space="preserve"> </w:t>
-      </w:r>
-      <w:r>
-        <w:rPr>
-          <w:rFonts w:cstheme="minorHAnsi"/>
-          <w:lang w:val="en-US"/>
-        </w:rPr>
-        <w:t>all</w:t>
-      </w:r>
-      <w:r>
-        <w:rPr>
-          <w:rFonts w:cstheme="minorHAnsi"/>
-        </w:rPr>
-        <w:t>_</w:t>
-      </w:r>
-      <w:r>
-        <w:rPr>
-          <w:rFonts w:cstheme="minorHAnsi"/>
-          <w:lang w:val="en-US"/>
-        </w:rPr>
-        <w:t>trec</w:t>
-      </w:r>
-      <w:r>
-        <w:rPr>
-          <w:rFonts w:cstheme="minorHAnsi"/>
-        </w:rPr>
-        <w:t xml:space="preserve"> </w:t>
-      </w:r>
-      <w:r>
-        <w:rPr>
-          <w:rFonts w:cstheme="minorHAnsi"/>
-          <w:lang w:val="en-US"/>
-        </w:rPr>
-        <w:t>CISI</w:t>
-      </w:r>
-      <w:r>
-        <w:rPr>
-          <w:rFonts w:cstheme="minorHAnsi"/>
-        </w:rPr>
-        <w:t>.</w:t>
-      </w:r>
-      <w:r>
-        <w:rPr>
-          <w:rFonts w:cstheme="minorHAnsi"/>
-          <w:lang w:val="en-US"/>
-        </w:rPr>
-        <w:t>REL</w:t>
-      </w:r>
-      <w:r>
-        <w:rPr>
-          <w:rFonts w:cstheme="minorHAnsi"/>
-        </w:rPr>
-        <w:t xml:space="preserve"> </w:t>
-      </w:r>
-      <w:proofErr w:type="spellStart"/>
-      <w:r>
-        <w:rPr>
-          <w:rFonts w:cstheme="minorHAnsi"/>
-          <w:lang w:val="en-US"/>
-        </w:rPr>
-        <w:t>resultsCISI</w:t>
-      </w:r>
-      <w:proofErr w:type="spellEnd"/>
-      <w:r>
-        <w:rPr>
-          <w:rFonts w:cstheme="minorHAnsi"/>
-        </w:rPr>
-        <w:t>_</w:t>
-      </w:r>
-      <w:r>
-        <w:rPr>
-          <w:rFonts w:cstheme="minorHAnsi"/>
-          <w:lang w:val="en-US"/>
-        </w:rPr>
-        <w:t>BM</w:t>
-      </w:r>
-      <w:r>
-        <w:rPr>
-          <w:rFonts w:cstheme="minorHAnsi"/>
-        </w:rPr>
-        <w:t>25_</w:t>
-      </w:r>
-      <w:r>
-        <w:rPr>
-          <w:rFonts w:cstheme="minorHAnsi"/>
-        </w:rPr>
-        <w:t>5</w:t>
-      </w:r>
-      <w:r>
-        <w:rPr>
-          <w:rFonts w:cstheme="minorHAnsi"/>
-        </w:rPr>
-        <w:t>0.</w:t>
-      </w:r>
-      <w:r>
-        <w:rPr>
-          <w:rFonts w:cstheme="minorHAnsi"/>
-          <w:lang w:val="en-US"/>
-        </w:rPr>
-        <w:t>txt</w:t>
-      </w:r>
-      <w:r>
-        <w:rPr>
-          <w:rFonts w:cstheme="minorHAnsi"/>
-        </w:rPr>
-        <w:t xml:space="preserve"> στα </w:t>
-      </w:r>
-      <w:r>
-        <w:rPr>
-          <w:rFonts w:cstheme="minorHAnsi"/>
-        </w:rPr>
-        <w:t>5</w:t>
-      </w:r>
-      <w:r>
-        <w:rPr>
-          <w:rFonts w:cstheme="minorHAnsi"/>
-        </w:rPr>
-        <w:t>0 πιο σχετικά κείμενα</w:t>
-      </w:r>
-    </w:p>
-    <w:p>
-      <w:pPr>
-        <w:pStyle w:val="a3"/>
-        <w:ind w:left="0"/>
-        <w:rPr>
-          <w:rFonts w:cstheme="minorHAnsi"/>
-          <w:sz w:val="24"/>
-          <w:szCs w:val="24"/>
-        </w:rPr>
-      </w:pPr>
-      <w:r>
-        <w:rPr>
-          <w:noProof/>
-        </w:rPr>
-        <w:lastRenderedPageBreak/>
-        <w:drawing>
-          <wp:inline distT="0" distB="0" distL="0" distR="0" wp14:anchorId="7F3617D3" wp14:editId="0A912F7D">
-            <wp:extent cx="5580380" cy="3138805"/>
-            <wp:effectExtent l="0" t="0" r="1270" b="4445"/>
-            <wp:docPr id="3" name="Εικόνα 3"/>
-            <wp:cNvGraphicFramePr>
-              <a:graphicFrameLocks xmlns:a="http://schemas.openxmlformats.org/drawingml/2006/main" noChangeAspect="1"/>
-            </wp:cNvGraphicFramePr>
-            <a:graphic xmlns:a="http://schemas.openxmlformats.org/drawingml/2006/main">
-              <a:graphicData uri="http://schemas.openxmlformats.org/drawingml/2006/picture">
-                <pic:pic xmlns:pic="http://schemas.openxmlformats.org/drawingml/2006/picture">
-                  <pic:nvPicPr>
-                    <pic:cNvPr id="0" name="Picture 5"/>
-                    <pic:cNvPicPr>
-                      <a:picLocks noChangeAspect="1" noChangeArrowheads="1"/>
-                    </pic:cNvPicPr>
-                  </pic:nvPicPr>
-                  <pic:blipFill>
-                    <a:blip r:embed="rId7" cstate="print">
-                      <a:extLst>
-                        <a:ext uri="{28A0092B-C50C-407E-A947-70E740481C1C}">
-                          <a14:useLocalDpi xmlns:a14="http://schemas.microsoft.com/office/drawing/2010/main" val="0"/>
-                        </a:ext>
-                      </a:extLst>
-                    </a:blip>
-                    <a:srcRect/>
-                    <a:stretch>
-                      <a:fillRect/>
-                    </a:stretch>
-                  </pic:blipFill>
-                  <pic:spPr bwMode="auto">
-                    <a:xfrm>
-                      <a:off x="0" y="0"/>
-                      <a:ext cx="5580380" cy="3138805"/>
-                    </a:xfrm>
-                    <a:prstGeom prst="rect">
-                      <a:avLst/>
-                    </a:prstGeom>
-                    <a:noFill/>
-                    <a:ln>
-                      <a:noFill/>
-                    </a:ln>
-                  </pic:spPr>
-                </pic:pic>
-              </a:graphicData>
-            </a:graphic>
-          </wp:inline>
-        </w:drawing>
-      </w:r>
-      <w:r>
-        <w:rPr>
-          <w:rFonts w:cstheme="minorHAnsi"/>
-          <w:sz w:val="24"/>
-          <w:szCs w:val="24"/>
-        </w:rPr>
-        <w:t xml:space="preserve"> </w:t>
-      </w:r>
-    </w:p>
-    <w:p>
-      <w:pPr>
-        <w:pStyle w:val="a3"/>
-        <w:ind w:left="0"/>
-        <w:rPr>
-          <w:rFonts w:cstheme="minorHAnsi"/>
-          <w:sz w:val="24"/>
-          <w:szCs w:val="24"/>
-        </w:rPr>
-      </w:pPr>
-    </w:p>
-    <w:p>
-      <w:pPr>
-        <w:pStyle w:val="a3"/>
-        <w:ind w:left="0"/>
-        <w:rPr>
-          <w:rFonts w:cstheme="minorHAnsi"/>
-          <w:sz w:val="24"/>
-          <w:szCs w:val="24"/>
-        </w:rPr>
-      </w:pPr>
-    </w:p>
-    <w:p>
-      <w:pPr>
-        <w:pStyle w:val="a3"/>
-        <w:ind w:left="0"/>
-        <w:rPr>
-          <w:rFonts w:cstheme="minorHAnsi"/>
-          <w:sz w:val="24"/>
-          <w:szCs w:val="24"/>
-        </w:rPr>
-      </w:pPr>
-    </w:p>
-    <w:p>
-      <w:pPr>
-        <w:pStyle w:val="a3"/>
-        <w:ind w:left="0"/>
-        <w:rPr>
-          <w:rFonts w:cstheme="minorHAnsi"/>
-          <w:sz w:val="24"/>
-          <w:szCs w:val="24"/>
-        </w:rPr>
-      </w:pPr>
-    </w:p>
-    <w:p>
-      <w:pPr>
-        <w:pStyle w:val="a3"/>
-        <w:ind w:left="0"/>
-        <w:rPr>
-          <w:rFonts w:cstheme="minorHAnsi"/>
-          <w:sz w:val="24"/>
-          <w:szCs w:val="24"/>
-        </w:rPr>
-      </w:pPr>
-    </w:p>
-    <w:p>
-      <w:pPr>
-        <w:pStyle w:val="a3"/>
-        <w:ind w:left="0"/>
-        <w:rPr>
-          <w:rFonts w:cstheme="minorHAnsi"/>
-          <w:sz w:val="24"/>
-          <w:szCs w:val="24"/>
-        </w:rPr>
-      </w:pPr>
-    </w:p>
-    <w:p>
-      <w:pPr>
-        <w:pStyle w:val="a3"/>
-        <w:ind w:left="0"/>
-        <w:rPr>
-          <w:rFonts w:cstheme="minorHAnsi"/>
-          <w:sz w:val="24"/>
-          <w:szCs w:val="24"/>
-        </w:rPr>
-      </w:pPr>
-    </w:p>
-    <w:p>
-      <w:pPr>
-        <w:pStyle w:val="a3"/>
-        <w:ind w:left="0"/>
-        <w:rPr>
-          <w:rFonts w:cstheme="minorHAnsi"/>
-          <w:sz w:val="24"/>
-          <w:szCs w:val="24"/>
-        </w:rPr>
-      </w:pPr>
-    </w:p>
-    <w:p>
-      <w:pPr>
-        <w:pStyle w:val="a3"/>
-        <w:ind w:left="0"/>
-        <w:rPr>
-          <w:rFonts w:cstheme="minorHAnsi"/>
-          <w:sz w:val="24"/>
-          <w:szCs w:val="24"/>
-        </w:rPr>
-      </w:pPr>
-    </w:p>
-    <w:p>
-      <w:pPr>
-        <w:pStyle w:val="a3"/>
-        <w:ind w:left="0"/>
-        <w:rPr>
-          <w:rFonts w:cstheme="minorHAnsi"/>
-          <w:sz w:val="24"/>
-          <w:szCs w:val="24"/>
-        </w:rPr>
-      </w:pPr>
-    </w:p>
-    <w:p>
-      <w:pPr>
-        <w:pStyle w:val="a3"/>
-        <w:ind w:left="0"/>
-        <w:rPr>
-          <w:rFonts w:cstheme="minorHAnsi"/>
-          <w:sz w:val="24"/>
-          <w:szCs w:val="24"/>
-        </w:rPr>
-      </w:pPr>
-    </w:p>
-    <w:p>
-      <w:pPr>
-        <w:pStyle w:val="a3"/>
-        <w:ind w:left="0"/>
-        <w:rPr>
-          <w:rFonts w:cstheme="minorHAnsi"/>
-        </w:rPr>
-      </w:pPr>
-      <w:r>
-        <w:rPr>
-          <w:rFonts w:cstheme="minorHAnsi"/>
-        </w:rPr>
-        <w:t xml:space="preserve">Εκτελούμε </w:t>
-      </w:r>
-      <w:r>
-        <w:rPr>
-          <w:rFonts w:cstheme="minorHAnsi"/>
-          <w:lang w:val="en-US"/>
-        </w:rPr>
-        <w:t>trec</w:t>
-      </w:r>
-      <w:r>
-        <w:rPr>
-          <w:rFonts w:cstheme="minorHAnsi"/>
-        </w:rPr>
-        <w:t>_</w:t>
-      </w:r>
-      <w:r>
-        <w:rPr>
-          <w:rFonts w:cstheme="minorHAnsi"/>
-          <w:lang w:val="en-US"/>
-        </w:rPr>
-        <w:t>eval</w:t>
-      </w:r>
-      <w:r>
-        <w:rPr>
-          <w:rFonts w:cstheme="minorHAnsi"/>
-        </w:rPr>
-        <w:t>.</w:t>
-      </w:r>
-      <w:r>
-        <w:rPr>
-          <w:rFonts w:cstheme="minorHAnsi"/>
-          <w:lang w:val="en-US"/>
-        </w:rPr>
-        <w:t>exe</w:t>
-      </w:r>
-      <w:r>
-        <w:rPr>
-          <w:rFonts w:cstheme="minorHAnsi"/>
-        </w:rPr>
-        <w:t xml:space="preserve"> -</w:t>
-      </w:r>
-      <w:r>
-        <w:rPr>
-          <w:rFonts w:cstheme="minorHAnsi"/>
-          <w:lang w:val="en-US"/>
-        </w:rPr>
-        <w:t>m</w:t>
-      </w:r>
-      <w:r>
-        <w:rPr>
-          <w:rFonts w:cstheme="minorHAnsi"/>
-        </w:rPr>
-        <w:t xml:space="preserve"> </w:t>
-      </w:r>
-      <w:r>
-        <w:rPr>
-          <w:rFonts w:cstheme="minorHAnsi"/>
-          <w:lang w:val="en-US"/>
-        </w:rPr>
-        <w:t>all</w:t>
-      </w:r>
-      <w:r>
-        <w:rPr>
-          <w:rFonts w:cstheme="minorHAnsi"/>
-        </w:rPr>
-        <w:t>_</w:t>
-      </w:r>
-      <w:r>
-        <w:rPr>
-          <w:rFonts w:cstheme="minorHAnsi"/>
-          <w:lang w:val="en-US"/>
-        </w:rPr>
-        <w:t>trec</w:t>
-      </w:r>
-      <w:r>
-        <w:rPr>
-          <w:rFonts w:cstheme="minorHAnsi"/>
-        </w:rPr>
-        <w:t xml:space="preserve"> </w:t>
-      </w:r>
-      <w:r>
-        <w:rPr>
-          <w:rFonts w:cstheme="minorHAnsi"/>
-          <w:lang w:val="en-US"/>
-        </w:rPr>
-        <w:t>CISI</w:t>
-      </w:r>
-      <w:r>
-        <w:rPr>
-          <w:rFonts w:cstheme="minorHAnsi"/>
-        </w:rPr>
-        <w:t>.</w:t>
-      </w:r>
-      <w:r>
-        <w:rPr>
-          <w:rFonts w:cstheme="minorHAnsi"/>
-          <w:lang w:val="en-US"/>
-        </w:rPr>
-        <w:t>REL</w:t>
-      </w:r>
-      <w:r>
-        <w:rPr>
-          <w:rFonts w:cstheme="minorHAnsi"/>
-        </w:rPr>
-        <w:t xml:space="preserve"> </w:t>
-      </w:r>
-      <w:proofErr w:type="spellStart"/>
-      <w:r>
-        <w:rPr>
-          <w:rFonts w:cstheme="minorHAnsi"/>
-          <w:lang w:val="en-US"/>
-        </w:rPr>
-        <w:t>resultsCISI</w:t>
-      </w:r>
-      <w:proofErr w:type="spellEnd"/>
-      <w:r>
-        <w:rPr>
-          <w:rFonts w:cstheme="minorHAnsi"/>
-        </w:rPr>
-        <w:t>_</w:t>
-      </w:r>
-      <w:r>
-        <w:rPr>
-          <w:rFonts w:cstheme="minorHAnsi"/>
-          <w:lang w:val="en-US"/>
-        </w:rPr>
-        <w:t>Jelinek</w:t>
-      </w:r>
-      <w:r>
-        <w:rPr>
-          <w:rFonts w:cstheme="minorHAnsi"/>
-        </w:rPr>
-        <w:t>_</w:t>
-      </w:r>
-      <w:r>
-        <w:rPr>
-          <w:rFonts w:cstheme="minorHAnsi"/>
-        </w:rPr>
-        <w:t>2</w:t>
-      </w:r>
-      <w:r>
-        <w:rPr>
-          <w:rFonts w:cstheme="minorHAnsi"/>
-        </w:rPr>
-        <w:t>0.</w:t>
-      </w:r>
-      <w:r>
-        <w:rPr>
-          <w:rFonts w:cstheme="minorHAnsi"/>
-          <w:lang w:val="en-US"/>
-        </w:rPr>
-        <w:t>txt</w:t>
-      </w:r>
-      <w:r>
-        <w:rPr>
-          <w:rFonts w:cstheme="minorHAnsi"/>
-        </w:rPr>
-        <w:t xml:space="preserve"> στα</w:t>
-      </w:r>
-      <w:r>
-        <w:rPr>
-          <w:rFonts w:cstheme="minorHAnsi"/>
-        </w:rPr>
-        <w:t xml:space="preserve"> </w:t>
-      </w:r>
-      <w:r>
-        <w:rPr>
-          <w:rFonts w:cstheme="minorHAnsi"/>
-        </w:rPr>
-        <w:t>20 πιο</w:t>
-      </w:r>
-      <w:r>
-        <w:rPr>
-          <w:rFonts w:cstheme="minorHAnsi"/>
-        </w:rPr>
-        <w:t xml:space="preserve"> </w:t>
-      </w:r>
-      <w:r>
-        <w:rPr>
-          <w:rFonts w:cstheme="minorHAnsi"/>
-        </w:rPr>
-        <w:t>σχετικά κ</w:t>
-      </w:r>
-      <w:r>
-        <w:rPr>
-          <w:rFonts w:cstheme="minorHAnsi"/>
-        </w:rPr>
-        <w:t>ε</w:t>
-      </w:r>
-      <w:r>
-        <w:rPr>
-          <w:rFonts w:cstheme="minorHAnsi"/>
-        </w:rPr>
-        <w:t>ίμενα</w:t>
-      </w:r>
-    </w:p>
-    <w:p>
-      <w:pPr>
-        <w:pStyle w:val="a3"/>
-        <w:ind w:left="0"/>
-        <w:rPr>
-          <w:rFonts w:cstheme="minorHAnsi"/>
-          <w:sz w:val="24"/>
-          <w:szCs w:val="24"/>
-        </w:rPr>
-      </w:pPr>
-      <w:r>
-        <w:rPr>
-          <w:noProof/>
-        </w:rPr>
-        <w:drawing>
-          <wp:inline distT="0" distB="0" distL="0" distR="0" wp14:anchorId="0A0640DF" wp14:editId="5000140E">
-            <wp:extent cx="5580380" cy="3138805"/>
-            <wp:effectExtent l="0" t="0" r="1270" b="4445"/>
-            <wp:docPr id="4" name="Εικόνα 4"/>
-            <wp:cNvGraphicFramePr>
-              <a:graphicFrameLocks xmlns:a="http://schemas.openxmlformats.org/drawingml/2006/main" noChangeAspect="1"/>
-            </wp:cNvGraphicFramePr>
-            <a:graphic xmlns:a="http://schemas.openxmlformats.org/drawingml/2006/main">
-              <a:graphicData uri="http://schemas.openxmlformats.org/drawingml/2006/picture">
-                <pic:pic xmlns:pic="http://schemas.openxmlformats.org/drawingml/2006/picture">
-                  <pic:nvPicPr>
-                    <pic:cNvPr id="0" name="Picture 7"/>
-                    <pic:cNvPicPr>
-                      <a:picLocks noChangeAspect="1" noChangeArrowheads="1"/>
-                    </pic:cNvPicPr>
-                  </pic:nvPicPr>
-                  <pic:blipFill>
-                    <a:blip r:embed="rId8" cstate="print">
-                      <a:extLst>
-                        <a:ext uri="{28A0092B-C50C-407E-A947-70E740481C1C}">
-                          <a14:useLocalDpi xmlns:a14="http://schemas.microsoft.com/office/drawing/2010/main" val="0"/>
-                        </a:ext>
-                      </a:extLst>
-                    </a:blip>
-                    <a:srcRect/>
-                    <a:stretch>
-                      <a:fillRect/>
-                    </a:stretch>
-                  </pic:blipFill>
-                  <pic:spPr bwMode="auto">
-                    <a:xfrm>
-                      <a:off x="0" y="0"/>
-                      <a:ext cx="5580380" cy="3138805"/>
-                    </a:xfrm>
-                    <a:prstGeom prst="rect">
-                      <a:avLst/>
-                    </a:prstGeom>
-                    <a:noFill/>
-                    <a:ln>
-                      <a:noFill/>
-                    </a:ln>
-                  </pic:spPr>
-                </pic:pic>
-              </a:graphicData>
-            </a:graphic>
-          </wp:inline>
-        </w:drawing>
-      </w:r>
-      <w:r>
-        <w:rPr>
-          <w:rFonts w:cstheme="minorHAnsi"/>
-          <w:sz w:val="24"/>
-          <w:szCs w:val="24"/>
-        </w:rPr>
-        <w:t xml:space="preserve"> </w:t>
-      </w:r>
-    </w:p>
-    <w:p>
-      <w:pPr>
-        <w:pStyle w:val="a3"/>
-        <w:ind w:left="0"/>
-        <w:rPr>
-          <w:rFonts w:cstheme="minorHAnsi"/>
-        </w:rPr>
-      </w:pPr>
-      <w:r>
-        <w:rPr>
-          <w:rFonts w:cstheme="minorHAnsi"/>
-        </w:rPr>
-        <w:lastRenderedPageBreak/>
-        <w:t xml:space="preserve">Εκτελούμε </w:t>
-      </w:r>
-      <w:r>
-        <w:rPr>
-          <w:rFonts w:cstheme="minorHAnsi"/>
-          <w:lang w:val="en-US"/>
-        </w:rPr>
-        <w:t>trec</w:t>
-      </w:r>
-      <w:r>
-        <w:rPr>
-          <w:rFonts w:cstheme="minorHAnsi"/>
-        </w:rPr>
-        <w:t>_</w:t>
-      </w:r>
-      <w:r>
-        <w:rPr>
-          <w:rFonts w:cstheme="minorHAnsi"/>
-          <w:lang w:val="en-US"/>
-        </w:rPr>
-        <w:t>eval</w:t>
-      </w:r>
-      <w:r>
-        <w:rPr>
-          <w:rFonts w:cstheme="minorHAnsi"/>
-        </w:rPr>
-        <w:t>.</w:t>
-      </w:r>
-      <w:r>
-        <w:rPr>
-          <w:rFonts w:cstheme="minorHAnsi"/>
-          <w:lang w:val="en-US"/>
-        </w:rPr>
-        <w:t>exe</w:t>
-      </w:r>
-      <w:r>
-        <w:rPr>
-          <w:rFonts w:cstheme="minorHAnsi"/>
-        </w:rPr>
-        <w:t xml:space="preserve"> -</w:t>
-      </w:r>
-      <w:r>
-        <w:rPr>
-          <w:rFonts w:cstheme="minorHAnsi"/>
-          <w:lang w:val="en-US"/>
-        </w:rPr>
-        <w:t>m</w:t>
-      </w:r>
-      <w:r>
-        <w:rPr>
-          <w:rFonts w:cstheme="minorHAnsi"/>
-        </w:rPr>
-        <w:t xml:space="preserve"> </w:t>
-      </w:r>
-      <w:r>
-        <w:rPr>
-          <w:rFonts w:cstheme="minorHAnsi"/>
-          <w:lang w:val="en-US"/>
-        </w:rPr>
-        <w:t>all</w:t>
-      </w:r>
-      <w:r>
-        <w:rPr>
-          <w:rFonts w:cstheme="minorHAnsi"/>
-        </w:rPr>
-        <w:t>_</w:t>
-      </w:r>
-      <w:r>
-        <w:rPr>
-          <w:rFonts w:cstheme="minorHAnsi"/>
-          <w:lang w:val="en-US"/>
-        </w:rPr>
-        <w:t>trec</w:t>
-      </w:r>
-      <w:r>
-        <w:rPr>
-          <w:rFonts w:cstheme="minorHAnsi"/>
-        </w:rPr>
-        <w:t xml:space="preserve"> </w:t>
-      </w:r>
-      <w:r>
-        <w:rPr>
-          <w:rFonts w:cstheme="minorHAnsi"/>
-          <w:lang w:val="en-US"/>
-        </w:rPr>
-        <w:t>CISI</w:t>
-      </w:r>
-      <w:r>
-        <w:rPr>
-          <w:rFonts w:cstheme="minorHAnsi"/>
-        </w:rPr>
-        <w:t>.</w:t>
-      </w:r>
-      <w:r>
-        <w:rPr>
-          <w:rFonts w:cstheme="minorHAnsi"/>
-          <w:lang w:val="en-US"/>
-        </w:rPr>
-        <w:t>REL</w:t>
-      </w:r>
-      <w:r>
-        <w:rPr>
-          <w:rFonts w:cstheme="minorHAnsi"/>
-        </w:rPr>
-        <w:t xml:space="preserve"> </w:t>
-      </w:r>
-      <w:proofErr w:type="spellStart"/>
-      <w:r>
-        <w:rPr>
-          <w:rFonts w:cstheme="minorHAnsi"/>
-          <w:lang w:val="en-US"/>
-        </w:rPr>
-        <w:t>resultsCISI</w:t>
-      </w:r>
-      <w:proofErr w:type="spellEnd"/>
-      <w:r>
-        <w:rPr>
-          <w:rFonts w:cstheme="minorHAnsi"/>
-        </w:rPr>
-        <w:t>_</w:t>
-      </w:r>
-      <w:r>
-        <w:rPr>
-          <w:rFonts w:cstheme="minorHAnsi"/>
-          <w:lang w:val="en-US"/>
-        </w:rPr>
-        <w:t>Jelinek</w:t>
-      </w:r>
-      <w:r>
-        <w:rPr>
-          <w:rFonts w:cstheme="minorHAnsi"/>
-        </w:rPr>
-        <w:t>_</w:t>
-      </w:r>
-      <w:r>
-        <w:rPr>
-          <w:rFonts w:cstheme="minorHAnsi"/>
-        </w:rPr>
-        <w:t>3</w:t>
-      </w:r>
-      <w:r>
-        <w:rPr>
-          <w:rFonts w:cstheme="minorHAnsi"/>
-        </w:rPr>
-        <w:t>0.</w:t>
-      </w:r>
-      <w:r>
-        <w:rPr>
-          <w:rFonts w:cstheme="minorHAnsi"/>
-          <w:lang w:val="en-US"/>
-        </w:rPr>
-        <w:t>txt</w:t>
-      </w:r>
-      <w:r>
-        <w:rPr>
-          <w:rFonts w:cstheme="minorHAnsi"/>
-        </w:rPr>
-        <w:t xml:space="preserve"> στα </w:t>
-      </w:r>
-      <w:r>
-        <w:rPr>
-          <w:rFonts w:cstheme="minorHAnsi"/>
-        </w:rPr>
-        <w:t>3</w:t>
-      </w:r>
-      <w:r>
-        <w:rPr>
-          <w:rFonts w:cstheme="minorHAnsi"/>
-        </w:rPr>
-        <w:t>0 πιο σχετικά κείμενα</w:t>
-      </w:r>
-    </w:p>
-    <w:p>
-      <w:pPr>
-        <w:pStyle w:val="a3"/>
-        <w:ind w:left="0"/>
-        <w:rPr>
-          <w:rFonts w:cstheme="minorHAnsi"/>
-          <w:sz w:val="24"/>
-          <w:szCs w:val="24"/>
-        </w:rPr>
-      </w:pPr>
-      <w:r>
-        <w:rPr>
-          <w:noProof/>
-        </w:rPr>
-        <w:drawing>
-          <wp:inline distT="0" distB="0" distL="0" distR="0" wp14:anchorId="15B1A6C3" wp14:editId="7DB81EA4">
-            <wp:extent cx="5580380" cy="3138805"/>
-            <wp:effectExtent l="0" t="0" r="1270" b="4445"/>
-            <wp:docPr id="5" name="Εικόνα 5"/>
-            <wp:cNvGraphicFramePr>
-              <a:graphicFrameLocks xmlns:a="http://schemas.openxmlformats.org/drawingml/2006/main" noChangeAspect="1"/>
-            </wp:cNvGraphicFramePr>
-            <a:graphic xmlns:a="http://schemas.openxmlformats.org/drawingml/2006/main">
-              <a:graphicData uri="http://schemas.openxmlformats.org/drawingml/2006/picture">
-                <pic:pic xmlns:pic="http://schemas.openxmlformats.org/drawingml/2006/picture">
-                  <pic:nvPicPr>
-                    <pic:cNvPr id="0" name="Picture 9"/>
-                    <pic:cNvPicPr>
-                      <a:picLocks noChangeAspect="1" noChangeArrowheads="1"/>
-                    </pic:cNvPicPr>
-                  </pic:nvPicPr>
-                  <pic:blipFill>
-                    <a:blip r:embed="rId9" cstate="print">
-                      <a:extLst>
-                        <a:ext uri="{28A0092B-C50C-407E-A947-70E740481C1C}">
-                          <a14:useLocalDpi xmlns:a14="http://schemas.microsoft.com/office/drawing/2010/main" val="0"/>
-                        </a:ext>
-                      </a:extLst>
-                    </a:blip>
-                    <a:srcRect/>
-                    <a:stretch>
-                      <a:fillRect/>
-                    </a:stretch>
-                  </pic:blipFill>
-                  <pic:spPr bwMode="auto">
-                    <a:xfrm>
-                      <a:off x="0" y="0"/>
-                      <a:ext cx="5580380" cy="3138805"/>
-                    </a:xfrm>
-                    <a:prstGeom prst="rect">
-                      <a:avLst/>
-                    </a:prstGeom>
-                    <a:noFill/>
-                    <a:ln>
-                      <a:noFill/>
-                    </a:ln>
-                  </pic:spPr>
-                </pic:pic>
-              </a:graphicData>
-            </a:graphic>
-          </wp:inline>
-        </w:drawing>
-      </w:r>
-      <w:r>
-        <w:rPr>
-          <w:rFonts w:cstheme="minorHAnsi"/>
-          <w:sz w:val="24"/>
-          <w:szCs w:val="24"/>
-        </w:rPr>
-        <w:t xml:space="preserve"> </w:t>
-      </w:r>
-    </w:p>
-    <w:p>
-      <w:pPr>
-        <w:pStyle w:val="a3"/>
-        <w:ind w:left="0"/>
-        <w:rPr>
-          <w:rFonts w:cstheme="minorHAnsi"/>
-          <w:sz w:val="24"/>
-          <w:szCs w:val="24"/>
-        </w:rPr>
-      </w:pPr>
-    </w:p>
-    <w:p>
-      <w:pPr>
-        <w:pStyle w:val="a3"/>
-        <w:ind w:left="0"/>
-        <w:rPr>
-          <w:rFonts w:cstheme="minorHAnsi"/>
-          <w:sz w:val="24"/>
-          <w:szCs w:val="24"/>
-        </w:rPr>
-      </w:pPr>
-    </w:p>
-    <w:p>
-      <w:pPr>
-        <w:pStyle w:val="a3"/>
-        <w:ind w:left="0"/>
-        <w:rPr>
-          <w:rFonts w:cstheme="minorHAnsi"/>
-          <w:sz w:val="24"/>
-          <w:szCs w:val="24"/>
-        </w:rPr>
-      </w:pPr>
-    </w:p>
-    <w:p>
-      <w:pPr>
-        <w:pStyle w:val="a3"/>
-        <w:ind w:left="0"/>
-        <w:rPr>
-          <w:rFonts w:cstheme="minorHAnsi"/>
-          <w:sz w:val="24"/>
-          <w:szCs w:val="24"/>
-        </w:rPr>
-      </w:pPr>
-    </w:p>
-    <w:p>
-      <w:pPr>
-        <w:pStyle w:val="a3"/>
-        <w:ind w:left="0"/>
-        <w:rPr>
-          <w:rFonts w:cstheme="minorHAnsi"/>
-          <w:sz w:val="24"/>
-          <w:szCs w:val="24"/>
-        </w:rPr>
-      </w:pPr>
-    </w:p>
-    <w:p>
-      <w:pPr>
-        <w:pStyle w:val="a3"/>
-        <w:ind w:left="0"/>
-        <w:rPr>
-          <w:rFonts w:cstheme="minorHAnsi"/>
-          <w:sz w:val="24"/>
-          <w:szCs w:val="24"/>
-        </w:rPr>
-      </w:pPr>
-    </w:p>
-    <w:p>
-      <w:pPr>
-        <w:pStyle w:val="a3"/>
-        <w:ind w:left="0"/>
-        <w:rPr>
-          <w:rFonts w:cstheme="minorHAnsi"/>
-          <w:sz w:val="24"/>
-          <w:szCs w:val="24"/>
-        </w:rPr>
-      </w:pPr>
-    </w:p>
-    <w:p>
-      <w:pPr>
-        <w:pStyle w:val="a3"/>
-        <w:ind w:left="0"/>
-        <w:rPr>
-          <w:rFonts w:cstheme="minorHAnsi"/>
-          <w:sz w:val="24"/>
-          <w:szCs w:val="24"/>
-        </w:rPr>
-      </w:pPr>
-    </w:p>
-    <w:p>
-      <w:pPr>
-        <w:pStyle w:val="a3"/>
-        <w:ind w:left="0"/>
-        <w:rPr>
-          <w:rFonts w:cstheme="minorHAnsi"/>
-          <w:sz w:val="24"/>
-          <w:szCs w:val="24"/>
-        </w:rPr>
-      </w:pPr>
-    </w:p>
-    <w:p>
-      <w:pPr>
-        <w:pStyle w:val="a3"/>
-        <w:ind w:left="0"/>
-        <w:rPr>
-          <w:rFonts w:cstheme="minorHAnsi"/>
-          <w:sz w:val="24"/>
-          <w:szCs w:val="24"/>
-        </w:rPr>
-      </w:pPr>
-    </w:p>
-    <w:p>
-      <w:pPr>
-        <w:pStyle w:val="a3"/>
-        <w:ind w:left="0"/>
-        <w:rPr>
-          <w:rFonts w:cstheme="minorHAnsi"/>
-        </w:rPr>
-      </w:pPr>
-      <w:r>
-        <w:rPr>
-          <w:rFonts w:cstheme="minorHAnsi"/>
-        </w:rPr>
-        <w:t xml:space="preserve">Εκτελούμε </w:t>
-      </w:r>
-      <w:r>
-        <w:rPr>
-          <w:rFonts w:cstheme="minorHAnsi"/>
-          <w:lang w:val="en-US"/>
-        </w:rPr>
-        <w:t>trec</w:t>
-      </w:r>
-      <w:r>
-        <w:rPr>
-          <w:rFonts w:cstheme="minorHAnsi"/>
-        </w:rPr>
-        <w:t>_</w:t>
-      </w:r>
-      <w:r>
-        <w:rPr>
-          <w:rFonts w:cstheme="minorHAnsi"/>
-          <w:lang w:val="en-US"/>
-        </w:rPr>
-        <w:t>eval</w:t>
-      </w:r>
-      <w:r>
-        <w:rPr>
-          <w:rFonts w:cstheme="minorHAnsi"/>
-        </w:rPr>
-        <w:t>.</w:t>
-      </w:r>
-      <w:r>
-        <w:rPr>
-          <w:rFonts w:cstheme="minorHAnsi"/>
-          <w:lang w:val="en-US"/>
-        </w:rPr>
-        <w:t>exe</w:t>
-      </w:r>
-      <w:r>
-        <w:rPr>
-          <w:rFonts w:cstheme="minorHAnsi"/>
-        </w:rPr>
-        <w:t xml:space="preserve"> -</w:t>
-      </w:r>
-      <w:r>
-        <w:rPr>
-          <w:rFonts w:cstheme="minorHAnsi"/>
-          <w:lang w:val="en-US"/>
-        </w:rPr>
-        <w:t>m</w:t>
-      </w:r>
-      <w:r>
-        <w:rPr>
-          <w:rFonts w:cstheme="minorHAnsi"/>
-        </w:rPr>
-        <w:t xml:space="preserve"> </w:t>
-      </w:r>
-      <w:r>
-        <w:rPr>
-          <w:rFonts w:cstheme="minorHAnsi"/>
-          <w:lang w:val="en-US"/>
-        </w:rPr>
-        <w:t>all</w:t>
-      </w:r>
-      <w:r>
-        <w:rPr>
-          <w:rFonts w:cstheme="minorHAnsi"/>
-        </w:rPr>
-        <w:t>_</w:t>
-      </w:r>
-      <w:r>
-        <w:rPr>
-          <w:rFonts w:cstheme="minorHAnsi"/>
-          <w:lang w:val="en-US"/>
-        </w:rPr>
-        <w:t>trec</w:t>
-      </w:r>
-      <w:r>
-        <w:rPr>
-          <w:rFonts w:cstheme="minorHAnsi"/>
-        </w:rPr>
-        <w:t xml:space="preserve"> </w:t>
-      </w:r>
-      <w:r>
-        <w:rPr>
-          <w:rFonts w:cstheme="minorHAnsi"/>
-          <w:lang w:val="en-US"/>
-        </w:rPr>
-        <w:t>CISI</w:t>
-      </w:r>
-      <w:r>
-        <w:rPr>
-          <w:rFonts w:cstheme="minorHAnsi"/>
-        </w:rPr>
-        <w:t>.</w:t>
-      </w:r>
-      <w:r>
-        <w:rPr>
-          <w:rFonts w:cstheme="minorHAnsi"/>
-          <w:lang w:val="en-US"/>
-        </w:rPr>
-        <w:t>REL</w:t>
-      </w:r>
-      <w:r>
-        <w:rPr>
-          <w:rFonts w:cstheme="minorHAnsi"/>
-        </w:rPr>
-        <w:t xml:space="preserve"> </w:t>
-      </w:r>
-      <w:proofErr w:type="spellStart"/>
-      <w:r>
-        <w:rPr>
-          <w:rFonts w:cstheme="minorHAnsi"/>
-          <w:lang w:val="en-US"/>
-        </w:rPr>
-        <w:t>resultsCISI</w:t>
-      </w:r>
-      <w:proofErr w:type="spellEnd"/>
-      <w:r>
-        <w:rPr>
-          <w:rFonts w:cstheme="minorHAnsi"/>
-        </w:rPr>
-        <w:t>_</w:t>
-      </w:r>
-      <w:r>
-        <w:rPr>
-          <w:rFonts w:cstheme="minorHAnsi"/>
-          <w:lang w:val="en-US"/>
-        </w:rPr>
-        <w:t>Jelinek</w:t>
-      </w:r>
-      <w:r>
-        <w:rPr>
-          <w:rFonts w:cstheme="minorHAnsi"/>
-        </w:rPr>
-        <w:t>_</w:t>
-      </w:r>
-      <w:r>
-        <w:rPr>
-          <w:rFonts w:cstheme="minorHAnsi"/>
-        </w:rPr>
-        <w:t>5</w:t>
-      </w:r>
-      <w:r>
-        <w:rPr>
-          <w:rFonts w:cstheme="minorHAnsi"/>
-        </w:rPr>
-        <w:t>0.</w:t>
-      </w:r>
-      <w:r>
-        <w:rPr>
-          <w:rFonts w:cstheme="minorHAnsi"/>
-          <w:lang w:val="en-US"/>
-        </w:rPr>
-        <w:t>txt</w:t>
-      </w:r>
-      <w:r>
-        <w:rPr>
-          <w:rFonts w:cstheme="minorHAnsi"/>
-        </w:rPr>
-        <w:t xml:space="preserve"> στα </w:t>
-      </w:r>
-      <w:r>
-        <w:rPr>
-          <w:rFonts w:cstheme="minorHAnsi"/>
-        </w:rPr>
-        <w:t>5</w:t>
-      </w:r>
-      <w:r>
-        <w:rPr>
-          <w:rFonts w:cstheme="minorHAnsi"/>
-        </w:rPr>
-        <w:t>0 πιο σχετικά κείμενα</w:t>
-      </w:r>
-    </w:p>
-    <w:p>
-      <w:pPr>
-        <w:pStyle w:val="a3"/>
-        <w:ind w:left="0"/>
-        <w:rPr>
-          <w:sz w:val="24"/>
-          <w:szCs w:val="24"/>
-        </w:rPr>
-      </w:pPr>
-      <w:r>
-        <w:rPr>
-          <w:noProof/>
-        </w:rPr>
-        <w:drawing>
-          <wp:inline distT="0" distB="0" distL="0" distR="0" wp14:anchorId="55F6D0B3" wp14:editId="327CE196">
-            <wp:extent cx="5580380" cy="3138805"/>
-            <wp:effectExtent l="0" t="0" r="1270" b="4445"/>
-            <wp:docPr id="6" name="Εικόνα 6"/>
-            <wp:cNvGraphicFramePr>
-              <a:graphicFrameLocks xmlns:a="http://schemas.openxmlformats.org/drawingml/2006/main" noChangeAspect="1"/>
-            </wp:cNvGraphicFramePr>
-            <a:graphic xmlns:a="http://schemas.openxmlformats.org/drawingml/2006/main">
-              <a:graphicData uri="http://schemas.openxmlformats.org/drawingml/2006/picture">
-                <pic:pic xmlns:pic="http://schemas.openxmlformats.org/drawingml/2006/picture">
-                  <pic:nvPicPr>
-                    <pic:cNvPr id="0" name="Picture 11"/>
                     <pic:cNvPicPr>
                       <a:picLocks noChangeAspect="1" noChangeArrowheads="1"/>
                     </pic:cNvPicPr>
@@ -2321,6 +1222,1557 @@
         <w:pStyle w:val="a3"/>
         <w:ind w:left="0"/>
         <w:rPr>
+          <w:sz w:val="24"/>
+          <w:szCs w:val="24"/>
+        </w:rPr>
+      </w:pPr>
+    </w:p>
+    <w:p>
+      <w:pPr>
+        <w:pStyle w:val="a3"/>
+        <w:ind w:left="0"/>
+        <w:rPr>
+          <w:rFonts w:cstheme="minorHAnsi"/>
+          <w:sz w:val="24"/>
+          <w:szCs w:val="24"/>
+        </w:rPr>
+      </w:pPr>
+    </w:p>
+    <w:p>
+      <w:pPr>
+        <w:pStyle w:val="a3"/>
+        <w:ind w:left="0"/>
+        <w:rPr>
+          <w:rFonts w:cstheme="minorHAnsi"/>
+          <w:sz w:val="24"/>
+          <w:szCs w:val="24"/>
+        </w:rPr>
+      </w:pPr>
+    </w:p>
+    <w:p>
+      <w:pPr>
+        <w:pStyle w:val="a3"/>
+        <w:ind w:left="0"/>
+        <w:rPr>
+          <w:rFonts w:cstheme="minorHAnsi"/>
+        </w:rPr>
+      </w:pPr>
+      <w:r>
+        <w:rPr>
+          <w:rFonts w:cstheme="minorHAnsi"/>
+        </w:rPr>
+        <w:t xml:space="preserve">Εκτελούμε </w:t>
+      </w:r>
+      <w:r>
+        <w:rPr>
+          <w:rFonts w:cstheme="minorHAnsi"/>
+          <w:lang w:val="en-US"/>
+        </w:rPr>
+        <w:t>trec</w:t>
+      </w:r>
+      <w:r>
+        <w:rPr>
+          <w:rFonts w:cstheme="minorHAnsi"/>
+        </w:rPr>
+        <w:t>_</w:t>
+      </w:r>
+      <w:r>
+        <w:rPr>
+          <w:rFonts w:cstheme="minorHAnsi"/>
+          <w:lang w:val="en-US"/>
+        </w:rPr>
+        <w:t>eval</w:t>
+      </w:r>
+      <w:r>
+        <w:rPr>
+          <w:rFonts w:cstheme="minorHAnsi"/>
+        </w:rPr>
+        <w:t>.</w:t>
+      </w:r>
+      <w:r>
+        <w:rPr>
+          <w:rFonts w:cstheme="minorHAnsi"/>
+          <w:lang w:val="en-US"/>
+        </w:rPr>
+        <w:t>exe</w:t>
+      </w:r>
+      <w:r>
+        <w:rPr>
+          <w:rFonts w:cstheme="minorHAnsi"/>
+        </w:rPr>
+        <w:t xml:space="preserve"> -</w:t>
+      </w:r>
+      <w:r>
+        <w:rPr>
+          <w:rFonts w:cstheme="minorHAnsi"/>
+          <w:lang w:val="en-US"/>
+        </w:rPr>
+        <w:t>m</w:t>
+      </w:r>
+      <w:r>
+        <w:rPr>
+          <w:rFonts w:cstheme="minorHAnsi"/>
+        </w:rPr>
+        <w:t xml:space="preserve"> </w:t>
+      </w:r>
+      <w:r>
+        <w:rPr>
+          <w:rFonts w:cstheme="minorHAnsi"/>
+          <w:lang w:val="en-US"/>
+        </w:rPr>
+        <w:t>all</w:t>
+      </w:r>
+      <w:r>
+        <w:rPr>
+          <w:rFonts w:cstheme="minorHAnsi"/>
+        </w:rPr>
+        <w:t>_</w:t>
+      </w:r>
+      <w:r>
+        <w:rPr>
+          <w:rFonts w:cstheme="minorHAnsi"/>
+          <w:lang w:val="en-US"/>
+        </w:rPr>
+        <w:t>trec</w:t>
+      </w:r>
+      <w:r>
+        <w:rPr>
+          <w:rFonts w:cstheme="minorHAnsi"/>
+        </w:rPr>
+        <w:t xml:space="preserve"> </w:t>
+      </w:r>
+      <w:r>
+        <w:rPr>
+          <w:rFonts w:cstheme="minorHAnsi"/>
+          <w:lang w:val="en-US"/>
+        </w:rPr>
+        <w:t>CISI</w:t>
+      </w:r>
+      <w:r>
+        <w:rPr>
+          <w:rFonts w:cstheme="minorHAnsi"/>
+        </w:rPr>
+        <w:t>.</w:t>
+      </w:r>
+      <w:r>
+        <w:rPr>
+          <w:rFonts w:cstheme="minorHAnsi"/>
+          <w:lang w:val="en-US"/>
+        </w:rPr>
+        <w:t>REL</w:t>
+      </w:r>
+      <w:r>
+        <w:rPr>
+          <w:rFonts w:cstheme="minorHAnsi"/>
+        </w:rPr>
+        <w:t xml:space="preserve"> </w:t>
+      </w:r>
+      <w:proofErr w:type="spellStart"/>
+      <w:r>
+        <w:rPr>
+          <w:rFonts w:cstheme="minorHAnsi"/>
+          <w:lang w:val="en-US"/>
+        </w:rPr>
+        <w:t>resultsCISI</w:t>
+      </w:r>
+      <w:proofErr w:type="spellEnd"/>
+      <w:r>
+        <w:rPr>
+          <w:rFonts w:cstheme="minorHAnsi"/>
+        </w:rPr>
+        <w:t>_</w:t>
+      </w:r>
+      <w:r>
+        <w:rPr>
+          <w:rFonts w:cstheme="minorHAnsi"/>
+          <w:lang w:val="en-US"/>
+        </w:rPr>
+        <w:t>BM</w:t>
+      </w:r>
+      <w:r>
+        <w:rPr>
+          <w:rFonts w:cstheme="minorHAnsi"/>
+        </w:rPr>
+        <w:t>25_</w:t>
+      </w:r>
+      <w:r>
+        <w:rPr>
+          <w:rFonts w:cstheme="minorHAnsi"/>
+        </w:rPr>
+        <w:t>3</w:t>
+      </w:r>
+      <w:r>
+        <w:rPr>
+          <w:rFonts w:cstheme="minorHAnsi"/>
+        </w:rPr>
+        <w:t>0.</w:t>
+      </w:r>
+      <w:r>
+        <w:rPr>
+          <w:rFonts w:cstheme="minorHAnsi"/>
+          <w:lang w:val="en-US"/>
+        </w:rPr>
+        <w:t>txt</w:t>
+      </w:r>
+      <w:r>
+        <w:rPr>
+          <w:rFonts w:cstheme="minorHAnsi"/>
+        </w:rPr>
+        <w:t xml:space="preserve"> στα </w:t>
+      </w:r>
+      <w:r>
+        <w:rPr>
+          <w:rFonts w:cstheme="minorHAnsi"/>
+        </w:rPr>
+        <w:t>3</w:t>
+      </w:r>
+      <w:r>
+        <w:rPr>
+          <w:rFonts w:cstheme="minorHAnsi"/>
+        </w:rPr>
+        <w:t>0 πιο σχετικά κείμενα</w:t>
+      </w:r>
+    </w:p>
+    <w:p>
+      <w:pPr>
+        <w:pStyle w:val="a3"/>
+        <w:ind w:left="0"/>
+        <w:rPr>
+          <w:sz w:val="24"/>
+          <w:szCs w:val="24"/>
+        </w:rPr>
+      </w:pPr>
+      <w:r>
+        <w:rPr>
+          <w:noProof/>
+        </w:rPr>
+        <w:drawing>
+          <wp:inline distT="0" distB="0" distL="0" distR="0" wp14:anchorId="7E13DAEE" wp14:editId="6BE1F5AD">
+            <wp:extent cx="5580380" cy="3138805"/>
+            <wp:effectExtent l="0" t="0" r="1270" b="4445"/>
+            <wp:docPr id="2" name="Εικόνα 2"/>
+            <wp:cNvGraphicFramePr>
+              <a:graphicFrameLocks xmlns:a="http://schemas.openxmlformats.org/drawingml/2006/main" noChangeAspect="1"/>
+            </wp:cNvGraphicFramePr>
+            <a:graphic xmlns:a="http://schemas.openxmlformats.org/drawingml/2006/main">
+              <a:graphicData uri="http://schemas.openxmlformats.org/drawingml/2006/picture">
+                <pic:pic xmlns:pic="http://schemas.openxmlformats.org/drawingml/2006/picture">
+                  <pic:nvPicPr>
+                    <pic:cNvPr id="0" name="Picture 3"/>
+                    <pic:cNvPicPr>
+                      <a:picLocks noChangeAspect="1" noChangeArrowheads="1"/>
+                    </pic:cNvPicPr>
+                  </pic:nvPicPr>
+                  <pic:blipFill>
+                    <a:blip r:embed="rId11" cstate="print">
+                      <a:extLst>
+                        <a:ext uri="{28A0092B-C50C-407E-A947-70E740481C1C}">
+                          <a14:useLocalDpi xmlns:a14="http://schemas.microsoft.com/office/drawing/2010/main" val="0"/>
+                        </a:ext>
+                      </a:extLst>
+                    </a:blip>
+                    <a:srcRect/>
+                    <a:stretch>
+                      <a:fillRect/>
+                    </a:stretch>
+                  </pic:blipFill>
+                  <pic:spPr bwMode="auto">
+                    <a:xfrm>
+                      <a:off x="0" y="0"/>
+                      <a:ext cx="5580380" cy="3138805"/>
+                    </a:xfrm>
+                    <a:prstGeom prst="rect">
+                      <a:avLst/>
+                    </a:prstGeom>
+                    <a:noFill/>
+                    <a:ln>
+                      <a:noFill/>
+                    </a:ln>
+                  </pic:spPr>
+                </pic:pic>
+              </a:graphicData>
+            </a:graphic>
+          </wp:inline>
+        </w:drawing>
+      </w:r>
+    </w:p>
+    <w:p>
+      <w:pPr>
+        <w:pStyle w:val="a3"/>
+        <w:ind w:left="0"/>
+        <w:rPr>
+          <w:rFonts w:cstheme="minorHAnsi"/>
+        </w:rPr>
+      </w:pPr>
+      <w:r>
+        <w:rPr>
+          <w:rFonts w:cstheme="minorHAnsi"/>
+        </w:rPr>
+        <w:t xml:space="preserve">Εκτελούμε </w:t>
+      </w:r>
+      <w:r>
+        <w:rPr>
+          <w:rFonts w:cstheme="minorHAnsi"/>
+          <w:lang w:val="en-US"/>
+        </w:rPr>
+        <w:t>trec</w:t>
+      </w:r>
+      <w:r>
+        <w:rPr>
+          <w:rFonts w:cstheme="minorHAnsi"/>
+        </w:rPr>
+        <w:t>_</w:t>
+      </w:r>
+      <w:r>
+        <w:rPr>
+          <w:rFonts w:cstheme="minorHAnsi"/>
+          <w:lang w:val="en-US"/>
+        </w:rPr>
+        <w:t>eval</w:t>
+      </w:r>
+      <w:r>
+        <w:rPr>
+          <w:rFonts w:cstheme="minorHAnsi"/>
+        </w:rPr>
+        <w:t>.</w:t>
+      </w:r>
+      <w:r>
+        <w:rPr>
+          <w:rFonts w:cstheme="minorHAnsi"/>
+          <w:lang w:val="en-US"/>
+        </w:rPr>
+        <w:t>exe</w:t>
+      </w:r>
+      <w:r>
+        <w:rPr>
+          <w:rFonts w:cstheme="minorHAnsi"/>
+        </w:rPr>
+        <w:t xml:space="preserve"> -</w:t>
+      </w:r>
+      <w:r>
+        <w:rPr>
+          <w:rFonts w:cstheme="minorHAnsi"/>
+          <w:lang w:val="en-US"/>
+        </w:rPr>
+        <w:t>m</w:t>
+      </w:r>
+      <w:r>
+        <w:rPr>
+          <w:rFonts w:cstheme="minorHAnsi"/>
+        </w:rPr>
+        <w:t xml:space="preserve"> </w:t>
+      </w:r>
+      <w:r>
+        <w:rPr>
+          <w:rFonts w:cstheme="minorHAnsi"/>
+          <w:lang w:val="en-US"/>
+        </w:rPr>
+        <w:t>all</w:t>
+      </w:r>
+      <w:r>
+        <w:rPr>
+          <w:rFonts w:cstheme="minorHAnsi"/>
+        </w:rPr>
+        <w:t>_</w:t>
+      </w:r>
+      <w:r>
+        <w:rPr>
+          <w:rFonts w:cstheme="minorHAnsi"/>
+          <w:lang w:val="en-US"/>
+        </w:rPr>
+        <w:t>trec</w:t>
+      </w:r>
+      <w:r>
+        <w:rPr>
+          <w:rFonts w:cstheme="minorHAnsi"/>
+        </w:rPr>
+        <w:t xml:space="preserve"> </w:t>
+      </w:r>
+      <w:r>
+        <w:rPr>
+          <w:rFonts w:cstheme="minorHAnsi"/>
+          <w:lang w:val="en-US"/>
+        </w:rPr>
+        <w:t>CISI</w:t>
+      </w:r>
+      <w:r>
+        <w:rPr>
+          <w:rFonts w:cstheme="minorHAnsi"/>
+        </w:rPr>
+        <w:t>.</w:t>
+      </w:r>
+      <w:r>
+        <w:rPr>
+          <w:rFonts w:cstheme="minorHAnsi"/>
+          <w:lang w:val="en-US"/>
+        </w:rPr>
+        <w:t>REL</w:t>
+      </w:r>
+      <w:r>
+        <w:rPr>
+          <w:rFonts w:cstheme="minorHAnsi"/>
+        </w:rPr>
+        <w:t xml:space="preserve"> </w:t>
+      </w:r>
+      <w:proofErr w:type="spellStart"/>
+      <w:r>
+        <w:rPr>
+          <w:rFonts w:cstheme="minorHAnsi"/>
+          <w:lang w:val="en-US"/>
+        </w:rPr>
+        <w:t>resultsCISI</w:t>
+      </w:r>
+      <w:proofErr w:type="spellEnd"/>
+      <w:r>
+        <w:rPr>
+          <w:rFonts w:cstheme="minorHAnsi"/>
+        </w:rPr>
+        <w:t>_</w:t>
+      </w:r>
+      <w:r>
+        <w:rPr>
+          <w:rFonts w:cstheme="minorHAnsi"/>
+          <w:lang w:val="en-US"/>
+        </w:rPr>
+        <w:t>BM</w:t>
+      </w:r>
+      <w:r>
+        <w:rPr>
+          <w:rFonts w:cstheme="minorHAnsi"/>
+        </w:rPr>
+        <w:t>25_</w:t>
+      </w:r>
+      <w:r>
+        <w:rPr>
+          <w:rFonts w:cstheme="minorHAnsi"/>
+        </w:rPr>
+        <w:t>5</w:t>
+      </w:r>
+      <w:r>
+        <w:rPr>
+          <w:rFonts w:cstheme="minorHAnsi"/>
+        </w:rPr>
+        <w:t>0.</w:t>
+      </w:r>
+      <w:r>
+        <w:rPr>
+          <w:rFonts w:cstheme="minorHAnsi"/>
+          <w:lang w:val="en-US"/>
+        </w:rPr>
+        <w:t>txt</w:t>
+      </w:r>
+      <w:r>
+        <w:rPr>
+          <w:rFonts w:cstheme="minorHAnsi"/>
+        </w:rPr>
+        <w:t xml:space="preserve"> στα </w:t>
+      </w:r>
+      <w:r>
+        <w:rPr>
+          <w:rFonts w:cstheme="minorHAnsi"/>
+        </w:rPr>
+        <w:t>5</w:t>
+      </w:r>
+      <w:r>
+        <w:rPr>
+          <w:rFonts w:cstheme="minorHAnsi"/>
+        </w:rPr>
+        <w:t>0 πιο σχετικά κείμενα</w:t>
+      </w:r>
+    </w:p>
+    <w:p>
+      <w:pPr>
+        <w:pStyle w:val="a3"/>
+        <w:ind w:left="0"/>
+        <w:rPr>
+          <w:rFonts w:cstheme="minorHAnsi"/>
+          <w:sz w:val="24"/>
+          <w:szCs w:val="24"/>
+        </w:rPr>
+      </w:pPr>
+      <w:r>
+        <w:rPr>
+          <w:noProof/>
+        </w:rPr>
+        <w:lastRenderedPageBreak/>
+        <w:drawing>
+          <wp:inline distT="0" distB="0" distL="0" distR="0" wp14:anchorId="7F3617D3" wp14:editId="0A912F7D">
+            <wp:extent cx="5580380" cy="3138805"/>
+            <wp:effectExtent l="0" t="0" r="1270" b="4445"/>
+            <wp:docPr id="3" name="Εικόνα 3"/>
+            <wp:cNvGraphicFramePr>
+              <a:graphicFrameLocks xmlns:a="http://schemas.openxmlformats.org/drawingml/2006/main" noChangeAspect="1"/>
+            </wp:cNvGraphicFramePr>
+            <a:graphic xmlns:a="http://schemas.openxmlformats.org/drawingml/2006/main">
+              <a:graphicData uri="http://schemas.openxmlformats.org/drawingml/2006/picture">
+                <pic:pic xmlns:pic="http://schemas.openxmlformats.org/drawingml/2006/picture">
+                  <pic:nvPicPr>
+                    <pic:cNvPr id="0" name="Picture 5"/>
+                    <pic:cNvPicPr>
+                      <a:picLocks noChangeAspect="1" noChangeArrowheads="1"/>
+                    </pic:cNvPicPr>
+                  </pic:nvPicPr>
+                  <pic:blipFill>
+                    <a:blip r:embed="rId12" cstate="print">
+                      <a:extLst>
+                        <a:ext uri="{28A0092B-C50C-407E-A947-70E740481C1C}">
+                          <a14:useLocalDpi xmlns:a14="http://schemas.microsoft.com/office/drawing/2010/main" val="0"/>
+                        </a:ext>
+                      </a:extLst>
+                    </a:blip>
+                    <a:srcRect/>
+                    <a:stretch>
+                      <a:fillRect/>
+                    </a:stretch>
+                  </pic:blipFill>
+                  <pic:spPr bwMode="auto">
+                    <a:xfrm>
+                      <a:off x="0" y="0"/>
+                      <a:ext cx="5580380" cy="3138805"/>
+                    </a:xfrm>
+                    <a:prstGeom prst="rect">
+                      <a:avLst/>
+                    </a:prstGeom>
+                    <a:noFill/>
+                    <a:ln>
+                      <a:noFill/>
+                    </a:ln>
+                  </pic:spPr>
+                </pic:pic>
+              </a:graphicData>
+            </a:graphic>
+          </wp:inline>
+        </w:drawing>
+      </w:r>
+      <w:r>
+        <w:rPr>
+          <w:rFonts w:cstheme="minorHAnsi"/>
+          <w:sz w:val="24"/>
+          <w:szCs w:val="24"/>
+        </w:rPr>
+        <w:t xml:space="preserve"> </w:t>
+      </w:r>
+    </w:p>
+    <w:p>
+      <w:pPr>
+        <w:pStyle w:val="a3"/>
+        <w:ind w:left="0"/>
+        <w:rPr>
+          <w:rFonts w:cstheme="minorHAnsi"/>
+          <w:sz w:val="24"/>
+          <w:szCs w:val="24"/>
+        </w:rPr>
+      </w:pPr>
+    </w:p>
+    <w:p>
+      <w:pPr>
+        <w:pStyle w:val="a3"/>
+        <w:ind w:left="0"/>
+        <w:rPr>
+          <w:rFonts w:cstheme="minorHAnsi"/>
+          <w:sz w:val="24"/>
+          <w:szCs w:val="24"/>
+        </w:rPr>
+      </w:pPr>
+    </w:p>
+    <w:p>
+      <w:pPr>
+        <w:pStyle w:val="a3"/>
+        <w:ind w:left="0"/>
+        <w:rPr>
+          <w:rFonts w:cstheme="minorHAnsi"/>
+          <w:sz w:val="24"/>
+          <w:szCs w:val="24"/>
+        </w:rPr>
+      </w:pPr>
+    </w:p>
+    <w:p>
+      <w:pPr>
+        <w:pStyle w:val="a3"/>
+        <w:ind w:left="0"/>
+        <w:rPr>
+          <w:rFonts w:cstheme="minorHAnsi"/>
+          <w:sz w:val="24"/>
+          <w:szCs w:val="24"/>
+        </w:rPr>
+      </w:pPr>
+    </w:p>
+    <w:p>
+      <w:pPr>
+        <w:pStyle w:val="a3"/>
+        <w:ind w:left="0"/>
+        <w:rPr>
+          <w:rFonts w:cstheme="minorHAnsi"/>
+          <w:sz w:val="24"/>
+          <w:szCs w:val="24"/>
+        </w:rPr>
+      </w:pPr>
+    </w:p>
+    <w:p>
+      <w:pPr>
+        <w:pStyle w:val="a3"/>
+        <w:ind w:left="0"/>
+        <w:rPr>
+          <w:rFonts w:cstheme="minorHAnsi"/>
+          <w:sz w:val="24"/>
+          <w:szCs w:val="24"/>
+        </w:rPr>
+      </w:pPr>
+    </w:p>
+    <w:p>
+      <w:pPr>
+        <w:pStyle w:val="a3"/>
+        <w:ind w:left="0"/>
+        <w:rPr>
+          <w:rFonts w:cstheme="minorHAnsi"/>
+          <w:sz w:val="24"/>
+          <w:szCs w:val="24"/>
+        </w:rPr>
+      </w:pPr>
+    </w:p>
+    <w:p>
+      <w:pPr>
+        <w:pStyle w:val="a3"/>
+        <w:ind w:left="0"/>
+        <w:rPr>
+          <w:rFonts w:cstheme="minorHAnsi"/>
+          <w:sz w:val="24"/>
+          <w:szCs w:val="24"/>
+        </w:rPr>
+      </w:pPr>
+    </w:p>
+    <w:p>
+      <w:pPr>
+        <w:pStyle w:val="a3"/>
+        <w:ind w:left="0"/>
+        <w:rPr>
+          <w:rFonts w:cstheme="minorHAnsi"/>
+          <w:sz w:val="24"/>
+          <w:szCs w:val="24"/>
+        </w:rPr>
+      </w:pPr>
+    </w:p>
+    <w:p>
+      <w:pPr>
+        <w:pStyle w:val="a3"/>
+        <w:ind w:left="0"/>
+        <w:rPr>
+          <w:rFonts w:cstheme="minorHAnsi"/>
+          <w:sz w:val="24"/>
+          <w:szCs w:val="24"/>
+        </w:rPr>
+      </w:pPr>
+    </w:p>
+    <w:p>
+      <w:pPr>
+        <w:pStyle w:val="a3"/>
+        <w:ind w:left="0"/>
+        <w:rPr>
+          <w:rFonts w:cstheme="minorHAnsi"/>
+          <w:sz w:val="24"/>
+          <w:szCs w:val="24"/>
+        </w:rPr>
+      </w:pPr>
+    </w:p>
+    <w:p>
+      <w:pPr>
+        <w:pStyle w:val="a3"/>
+        <w:ind w:left="0"/>
+        <w:rPr>
+          <w:rFonts w:cstheme="minorHAnsi"/>
+        </w:rPr>
+      </w:pPr>
+      <w:r>
+        <w:rPr>
+          <w:rFonts w:cstheme="minorHAnsi"/>
+        </w:rPr>
+        <w:t xml:space="preserve">Εκτελούμε </w:t>
+      </w:r>
+      <w:r>
+        <w:rPr>
+          <w:rFonts w:cstheme="minorHAnsi"/>
+          <w:lang w:val="en-US"/>
+        </w:rPr>
+        <w:t>trec</w:t>
+      </w:r>
+      <w:r>
+        <w:rPr>
+          <w:rFonts w:cstheme="minorHAnsi"/>
+        </w:rPr>
+        <w:t>_</w:t>
+      </w:r>
+      <w:r>
+        <w:rPr>
+          <w:rFonts w:cstheme="minorHAnsi"/>
+          <w:lang w:val="en-US"/>
+        </w:rPr>
+        <w:t>eval</w:t>
+      </w:r>
+      <w:r>
+        <w:rPr>
+          <w:rFonts w:cstheme="minorHAnsi"/>
+        </w:rPr>
+        <w:t>.</w:t>
+      </w:r>
+      <w:r>
+        <w:rPr>
+          <w:rFonts w:cstheme="minorHAnsi"/>
+          <w:lang w:val="en-US"/>
+        </w:rPr>
+        <w:t>exe</w:t>
+      </w:r>
+      <w:r>
+        <w:rPr>
+          <w:rFonts w:cstheme="minorHAnsi"/>
+        </w:rPr>
+        <w:t xml:space="preserve"> -</w:t>
+      </w:r>
+      <w:r>
+        <w:rPr>
+          <w:rFonts w:cstheme="minorHAnsi"/>
+          <w:lang w:val="en-US"/>
+        </w:rPr>
+        <w:t>m</w:t>
+      </w:r>
+      <w:r>
+        <w:rPr>
+          <w:rFonts w:cstheme="minorHAnsi"/>
+        </w:rPr>
+        <w:t xml:space="preserve"> </w:t>
+      </w:r>
+      <w:r>
+        <w:rPr>
+          <w:rFonts w:cstheme="minorHAnsi"/>
+          <w:lang w:val="en-US"/>
+        </w:rPr>
+        <w:t>all</w:t>
+      </w:r>
+      <w:r>
+        <w:rPr>
+          <w:rFonts w:cstheme="minorHAnsi"/>
+        </w:rPr>
+        <w:t>_</w:t>
+      </w:r>
+      <w:r>
+        <w:rPr>
+          <w:rFonts w:cstheme="minorHAnsi"/>
+          <w:lang w:val="en-US"/>
+        </w:rPr>
+        <w:t>trec</w:t>
+      </w:r>
+      <w:r>
+        <w:rPr>
+          <w:rFonts w:cstheme="minorHAnsi"/>
+        </w:rPr>
+        <w:t xml:space="preserve"> </w:t>
+      </w:r>
+      <w:r>
+        <w:rPr>
+          <w:rFonts w:cstheme="minorHAnsi"/>
+          <w:lang w:val="en-US"/>
+        </w:rPr>
+        <w:t>CISI</w:t>
+      </w:r>
+      <w:r>
+        <w:rPr>
+          <w:rFonts w:cstheme="minorHAnsi"/>
+        </w:rPr>
+        <w:t>.</w:t>
+      </w:r>
+      <w:r>
+        <w:rPr>
+          <w:rFonts w:cstheme="minorHAnsi"/>
+          <w:lang w:val="en-US"/>
+        </w:rPr>
+        <w:t>REL</w:t>
+      </w:r>
+      <w:r>
+        <w:rPr>
+          <w:rFonts w:cstheme="minorHAnsi"/>
+        </w:rPr>
+        <w:t xml:space="preserve"> </w:t>
+      </w:r>
+      <w:proofErr w:type="spellStart"/>
+      <w:r>
+        <w:rPr>
+          <w:rFonts w:cstheme="minorHAnsi"/>
+          <w:lang w:val="en-US"/>
+        </w:rPr>
+        <w:t>resultsCISI</w:t>
+      </w:r>
+      <w:proofErr w:type="spellEnd"/>
+      <w:r>
+        <w:rPr>
+          <w:rFonts w:cstheme="minorHAnsi"/>
+        </w:rPr>
+        <w:t>_</w:t>
+      </w:r>
+      <w:r>
+        <w:rPr>
+          <w:rFonts w:cstheme="minorHAnsi"/>
+          <w:lang w:val="en-US"/>
+        </w:rPr>
+        <w:t>Jelinek</w:t>
+      </w:r>
+      <w:r>
+        <w:rPr>
+          <w:rFonts w:cstheme="minorHAnsi"/>
+        </w:rPr>
+        <w:t>_</w:t>
+      </w:r>
+      <w:r>
+        <w:rPr>
+          <w:rFonts w:cstheme="minorHAnsi"/>
+        </w:rPr>
+        <w:t>2</w:t>
+      </w:r>
+      <w:r>
+        <w:rPr>
+          <w:rFonts w:cstheme="minorHAnsi"/>
+        </w:rPr>
+        <w:t>0.</w:t>
+      </w:r>
+      <w:r>
+        <w:rPr>
+          <w:rFonts w:cstheme="minorHAnsi"/>
+          <w:lang w:val="en-US"/>
+        </w:rPr>
+        <w:t>txt</w:t>
+      </w:r>
+      <w:r>
+        <w:rPr>
+          <w:rFonts w:cstheme="minorHAnsi"/>
+        </w:rPr>
+        <w:t xml:space="preserve"> στα</w:t>
+      </w:r>
+      <w:r>
+        <w:rPr>
+          <w:rFonts w:cstheme="minorHAnsi"/>
+        </w:rPr>
+        <w:t xml:space="preserve"> </w:t>
+      </w:r>
+      <w:r>
+        <w:rPr>
+          <w:rFonts w:cstheme="minorHAnsi"/>
+        </w:rPr>
+        <w:t>20 πιο</w:t>
+      </w:r>
+      <w:r>
+        <w:rPr>
+          <w:rFonts w:cstheme="minorHAnsi"/>
+        </w:rPr>
+        <w:t xml:space="preserve"> </w:t>
+      </w:r>
+      <w:r>
+        <w:rPr>
+          <w:rFonts w:cstheme="minorHAnsi"/>
+        </w:rPr>
+        <w:t>σχετικά κ</w:t>
+      </w:r>
+      <w:r>
+        <w:rPr>
+          <w:rFonts w:cstheme="minorHAnsi"/>
+        </w:rPr>
+        <w:t>ε</w:t>
+      </w:r>
+      <w:r>
+        <w:rPr>
+          <w:rFonts w:cstheme="minorHAnsi"/>
+        </w:rPr>
+        <w:t>ίμενα</w:t>
+      </w:r>
+    </w:p>
+    <w:p>
+      <w:pPr>
+        <w:pStyle w:val="a3"/>
+        <w:ind w:left="0"/>
+        <w:rPr>
+          <w:rFonts w:cstheme="minorHAnsi"/>
+          <w:sz w:val="24"/>
+          <w:szCs w:val="24"/>
+        </w:rPr>
+      </w:pPr>
+      <w:r>
+        <w:rPr>
+          <w:noProof/>
+        </w:rPr>
+        <w:drawing>
+          <wp:inline distT="0" distB="0" distL="0" distR="0" wp14:anchorId="0A0640DF" wp14:editId="5000140E">
+            <wp:extent cx="5580380" cy="3138805"/>
+            <wp:effectExtent l="0" t="0" r="1270" b="4445"/>
+            <wp:docPr id="4" name="Εικόνα 4"/>
+            <wp:cNvGraphicFramePr>
+              <a:graphicFrameLocks xmlns:a="http://schemas.openxmlformats.org/drawingml/2006/main" noChangeAspect="1"/>
+            </wp:cNvGraphicFramePr>
+            <a:graphic xmlns:a="http://schemas.openxmlformats.org/drawingml/2006/main">
+              <a:graphicData uri="http://schemas.openxmlformats.org/drawingml/2006/picture">
+                <pic:pic xmlns:pic="http://schemas.openxmlformats.org/drawingml/2006/picture">
+                  <pic:nvPicPr>
+                    <pic:cNvPr id="0" name="Picture 7"/>
+                    <pic:cNvPicPr>
+                      <a:picLocks noChangeAspect="1" noChangeArrowheads="1"/>
+                    </pic:cNvPicPr>
+                  </pic:nvPicPr>
+                  <pic:blipFill>
+                    <a:blip r:embed="rId13" cstate="print">
+                      <a:extLst>
+                        <a:ext uri="{28A0092B-C50C-407E-A947-70E740481C1C}">
+                          <a14:useLocalDpi xmlns:a14="http://schemas.microsoft.com/office/drawing/2010/main" val="0"/>
+                        </a:ext>
+                      </a:extLst>
+                    </a:blip>
+                    <a:srcRect/>
+                    <a:stretch>
+                      <a:fillRect/>
+                    </a:stretch>
+                  </pic:blipFill>
+                  <pic:spPr bwMode="auto">
+                    <a:xfrm>
+                      <a:off x="0" y="0"/>
+                      <a:ext cx="5580380" cy="3138805"/>
+                    </a:xfrm>
+                    <a:prstGeom prst="rect">
+                      <a:avLst/>
+                    </a:prstGeom>
+                    <a:noFill/>
+                    <a:ln>
+                      <a:noFill/>
+                    </a:ln>
+                  </pic:spPr>
+                </pic:pic>
+              </a:graphicData>
+            </a:graphic>
+          </wp:inline>
+        </w:drawing>
+      </w:r>
+      <w:r>
+        <w:rPr>
+          <w:rFonts w:cstheme="minorHAnsi"/>
+          <w:sz w:val="24"/>
+          <w:szCs w:val="24"/>
+        </w:rPr>
+        <w:t xml:space="preserve"> </w:t>
+      </w:r>
+    </w:p>
+    <w:p>
+      <w:pPr>
+        <w:pStyle w:val="a3"/>
+        <w:ind w:left="0"/>
+        <w:rPr>
+          <w:rFonts w:cstheme="minorHAnsi"/>
+        </w:rPr>
+      </w:pPr>
+      <w:r>
+        <w:rPr>
+          <w:rFonts w:cstheme="minorHAnsi"/>
+        </w:rPr>
+        <w:lastRenderedPageBreak/>
+        <w:t xml:space="preserve">Εκτελούμε </w:t>
+      </w:r>
+      <w:r>
+        <w:rPr>
+          <w:rFonts w:cstheme="minorHAnsi"/>
+          <w:lang w:val="en-US"/>
+        </w:rPr>
+        <w:t>trec</w:t>
+      </w:r>
+      <w:r>
+        <w:rPr>
+          <w:rFonts w:cstheme="minorHAnsi"/>
+        </w:rPr>
+        <w:t>_</w:t>
+      </w:r>
+      <w:r>
+        <w:rPr>
+          <w:rFonts w:cstheme="minorHAnsi"/>
+          <w:lang w:val="en-US"/>
+        </w:rPr>
+        <w:t>eval</w:t>
+      </w:r>
+      <w:r>
+        <w:rPr>
+          <w:rFonts w:cstheme="minorHAnsi"/>
+        </w:rPr>
+        <w:t>.</w:t>
+      </w:r>
+      <w:r>
+        <w:rPr>
+          <w:rFonts w:cstheme="minorHAnsi"/>
+          <w:lang w:val="en-US"/>
+        </w:rPr>
+        <w:t>exe</w:t>
+      </w:r>
+      <w:r>
+        <w:rPr>
+          <w:rFonts w:cstheme="minorHAnsi"/>
+        </w:rPr>
+        <w:t xml:space="preserve"> -</w:t>
+      </w:r>
+      <w:r>
+        <w:rPr>
+          <w:rFonts w:cstheme="minorHAnsi"/>
+          <w:lang w:val="en-US"/>
+        </w:rPr>
+        <w:t>m</w:t>
+      </w:r>
+      <w:r>
+        <w:rPr>
+          <w:rFonts w:cstheme="minorHAnsi"/>
+        </w:rPr>
+        <w:t xml:space="preserve"> </w:t>
+      </w:r>
+      <w:r>
+        <w:rPr>
+          <w:rFonts w:cstheme="minorHAnsi"/>
+          <w:lang w:val="en-US"/>
+        </w:rPr>
+        <w:t>all</w:t>
+      </w:r>
+      <w:r>
+        <w:rPr>
+          <w:rFonts w:cstheme="minorHAnsi"/>
+        </w:rPr>
+        <w:t>_</w:t>
+      </w:r>
+      <w:r>
+        <w:rPr>
+          <w:rFonts w:cstheme="minorHAnsi"/>
+          <w:lang w:val="en-US"/>
+        </w:rPr>
+        <w:t>trec</w:t>
+      </w:r>
+      <w:r>
+        <w:rPr>
+          <w:rFonts w:cstheme="minorHAnsi"/>
+        </w:rPr>
+        <w:t xml:space="preserve"> </w:t>
+      </w:r>
+      <w:r>
+        <w:rPr>
+          <w:rFonts w:cstheme="minorHAnsi"/>
+          <w:lang w:val="en-US"/>
+        </w:rPr>
+        <w:t>CISI</w:t>
+      </w:r>
+      <w:r>
+        <w:rPr>
+          <w:rFonts w:cstheme="minorHAnsi"/>
+        </w:rPr>
+        <w:t>.</w:t>
+      </w:r>
+      <w:r>
+        <w:rPr>
+          <w:rFonts w:cstheme="minorHAnsi"/>
+          <w:lang w:val="en-US"/>
+        </w:rPr>
+        <w:t>REL</w:t>
+      </w:r>
+      <w:r>
+        <w:rPr>
+          <w:rFonts w:cstheme="minorHAnsi"/>
+        </w:rPr>
+        <w:t xml:space="preserve"> </w:t>
+      </w:r>
+      <w:proofErr w:type="spellStart"/>
+      <w:r>
+        <w:rPr>
+          <w:rFonts w:cstheme="minorHAnsi"/>
+          <w:lang w:val="en-US"/>
+        </w:rPr>
+        <w:t>resultsCISI</w:t>
+      </w:r>
+      <w:proofErr w:type="spellEnd"/>
+      <w:r>
+        <w:rPr>
+          <w:rFonts w:cstheme="minorHAnsi"/>
+        </w:rPr>
+        <w:t>_</w:t>
+      </w:r>
+      <w:r>
+        <w:rPr>
+          <w:rFonts w:cstheme="minorHAnsi"/>
+          <w:lang w:val="en-US"/>
+        </w:rPr>
+        <w:t>Jelinek</w:t>
+      </w:r>
+      <w:r>
+        <w:rPr>
+          <w:rFonts w:cstheme="minorHAnsi"/>
+        </w:rPr>
+        <w:t>_</w:t>
+      </w:r>
+      <w:r>
+        <w:rPr>
+          <w:rFonts w:cstheme="minorHAnsi"/>
+        </w:rPr>
+        <w:t>3</w:t>
+      </w:r>
+      <w:r>
+        <w:rPr>
+          <w:rFonts w:cstheme="minorHAnsi"/>
+        </w:rPr>
+        <w:t>0.</w:t>
+      </w:r>
+      <w:r>
+        <w:rPr>
+          <w:rFonts w:cstheme="minorHAnsi"/>
+          <w:lang w:val="en-US"/>
+        </w:rPr>
+        <w:t>txt</w:t>
+      </w:r>
+      <w:r>
+        <w:rPr>
+          <w:rFonts w:cstheme="minorHAnsi"/>
+        </w:rPr>
+        <w:t xml:space="preserve"> στα </w:t>
+      </w:r>
+      <w:r>
+        <w:rPr>
+          <w:rFonts w:cstheme="minorHAnsi"/>
+        </w:rPr>
+        <w:t>3</w:t>
+      </w:r>
+      <w:r>
+        <w:rPr>
+          <w:rFonts w:cstheme="minorHAnsi"/>
+        </w:rPr>
+        <w:t>0 πιο σχετικά κείμενα</w:t>
+      </w:r>
+    </w:p>
+    <w:p>
+      <w:pPr>
+        <w:pStyle w:val="a3"/>
+        <w:ind w:left="0"/>
+        <w:rPr>
+          <w:rFonts w:cstheme="minorHAnsi"/>
+          <w:sz w:val="24"/>
+          <w:szCs w:val="24"/>
+        </w:rPr>
+      </w:pPr>
+      <w:r>
+        <w:rPr>
+          <w:noProof/>
+        </w:rPr>
+        <w:drawing>
+          <wp:inline distT="0" distB="0" distL="0" distR="0" wp14:anchorId="15B1A6C3" wp14:editId="7DB81EA4">
+            <wp:extent cx="5580380" cy="3138805"/>
+            <wp:effectExtent l="0" t="0" r="1270" b="4445"/>
+            <wp:docPr id="5" name="Εικόνα 5"/>
+            <wp:cNvGraphicFramePr>
+              <a:graphicFrameLocks xmlns:a="http://schemas.openxmlformats.org/drawingml/2006/main" noChangeAspect="1"/>
+            </wp:cNvGraphicFramePr>
+            <a:graphic xmlns:a="http://schemas.openxmlformats.org/drawingml/2006/main">
+              <a:graphicData uri="http://schemas.openxmlformats.org/drawingml/2006/picture">
+                <pic:pic xmlns:pic="http://schemas.openxmlformats.org/drawingml/2006/picture">
+                  <pic:nvPicPr>
+                    <pic:cNvPr id="0" name="Picture 9"/>
+                    <pic:cNvPicPr>
+                      <a:picLocks noChangeAspect="1" noChangeArrowheads="1"/>
+                    </pic:cNvPicPr>
+                  </pic:nvPicPr>
+                  <pic:blipFill>
+                    <a:blip r:embed="rId14" cstate="print">
+                      <a:extLst>
+                        <a:ext uri="{28A0092B-C50C-407E-A947-70E740481C1C}">
+                          <a14:useLocalDpi xmlns:a14="http://schemas.microsoft.com/office/drawing/2010/main" val="0"/>
+                        </a:ext>
+                      </a:extLst>
+                    </a:blip>
+                    <a:srcRect/>
+                    <a:stretch>
+                      <a:fillRect/>
+                    </a:stretch>
+                  </pic:blipFill>
+                  <pic:spPr bwMode="auto">
+                    <a:xfrm>
+                      <a:off x="0" y="0"/>
+                      <a:ext cx="5580380" cy="3138805"/>
+                    </a:xfrm>
+                    <a:prstGeom prst="rect">
+                      <a:avLst/>
+                    </a:prstGeom>
+                    <a:noFill/>
+                    <a:ln>
+                      <a:noFill/>
+                    </a:ln>
+                  </pic:spPr>
+                </pic:pic>
+              </a:graphicData>
+            </a:graphic>
+          </wp:inline>
+        </w:drawing>
+      </w:r>
+      <w:r>
+        <w:rPr>
+          <w:rFonts w:cstheme="minorHAnsi"/>
+          <w:sz w:val="24"/>
+          <w:szCs w:val="24"/>
+        </w:rPr>
+        <w:t xml:space="preserve"> </w:t>
+      </w:r>
+    </w:p>
+    <w:p>
+      <w:pPr>
+        <w:pStyle w:val="a3"/>
+        <w:ind w:left="0"/>
+        <w:rPr>
+          <w:rFonts w:cstheme="minorHAnsi"/>
+          <w:sz w:val="24"/>
+          <w:szCs w:val="24"/>
+        </w:rPr>
+      </w:pPr>
+    </w:p>
+    <w:p>
+      <w:pPr>
+        <w:pStyle w:val="a3"/>
+        <w:ind w:left="0"/>
+        <w:rPr>
+          <w:rFonts w:cstheme="minorHAnsi"/>
+          <w:sz w:val="24"/>
+          <w:szCs w:val="24"/>
+        </w:rPr>
+      </w:pPr>
+    </w:p>
+    <w:p>
+      <w:pPr>
+        <w:pStyle w:val="a3"/>
+        <w:ind w:left="0"/>
+        <w:rPr>
+          <w:rFonts w:cstheme="minorHAnsi"/>
+          <w:sz w:val="24"/>
+          <w:szCs w:val="24"/>
+        </w:rPr>
+      </w:pPr>
+    </w:p>
+    <w:p>
+      <w:pPr>
+        <w:pStyle w:val="a3"/>
+        <w:ind w:left="0"/>
+        <w:rPr>
+          <w:rFonts w:cstheme="minorHAnsi"/>
+          <w:sz w:val="24"/>
+          <w:szCs w:val="24"/>
+        </w:rPr>
+      </w:pPr>
+    </w:p>
+    <w:p>
+      <w:pPr>
+        <w:pStyle w:val="a3"/>
+        <w:ind w:left="0"/>
+        <w:rPr>
+          <w:rFonts w:cstheme="minorHAnsi"/>
+          <w:sz w:val="24"/>
+          <w:szCs w:val="24"/>
+        </w:rPr>
+      </w:pPr>
+    </w:p>
+    <w:p>
+      <w:pPr>
+        <w:pStyle w:val="a3"/>
+        <w:ind w:left="0"/>
+        <w:rPr>
+          <w:rFonts w:cstheme="minorHAnsi"/>
+          <w:sz w:val="24"/>
+          <w:szCs w:val="24"/>
+        </w:rPr>
+      </w:pPr>
+    </w:p>
+    <w:p>
+      <w:pPr>
+        <w:pStyle w:val="a3"/>
+        <w:ind w:left="0"/>
+        <w:rPr>
+          <w:rFonts w:cstheme="minorHAnsi"/>
+          <w:sz w:val="24"/>
+          <w:szCs w:val="24"/>
+        </w:rPr>
+      </w:pPr>
+    </w:p>
+    <w:p>
+      <w:pPr>
+        <w:pStyle w:val="a3"/>
+        <w:ind w:left="0"/>
+        <w:rPr>
+          <w:rFonts w:cstheme="minorHAnsi"/>
+          <w:sz w:val="24"/>
+          <w:szCs w:val="24"/>
+        </w:rPr>
+      </w:pPr>
+    </w:p>
+    <w:p>
+      <w:pPr>
+        <w:pStyle w:val="a3"/>
+        <w:ind w:left="0"/>
+        <w:rPr>
+          <w:rFonts w:cstheme="minorHAnsi"/>
+          <w:sz w:val="24"/>
+          <w:szCs w:val="24"/>
+        </w:rPr>
+      </w:pPr>
+    </w:p>
+    <w:p>
+      <w:pPr>
+        <w:pStyle w:val="a3"/>
+        <w:ind w:left="0"/>
+        <w:rPr>
+          <w:rFonts w:cstheme="minorHAnsi"/>
+          <w:sz w:val="24"/>
+          <w:szCs w:val="24"/>
+        </w:rPr>
+      </w:pPr>
+    </w:p>
+    <w:p>
+      <w:pPr>
+        <w:pStyle w:val="a3"/>
+        <w:ind w:left="0"/>
+        <w:rPr>
+          <w:rFonts w:cstheme="minorHAnsi"/>
+        </w:rPr>
+      </w:pPr>
+      <w:r>
+        <w:rPr>
+          <w:rFonts w:cstheme="minorHAnsi"/>
+        </w:rPr>
+        <w:t xml:space="preserve">Εκτελούμε </w:t>
+      </w:r>
+      <w:r>
+        <w:rPr>
+          <w:rFonts w:cstheme="minorHAnsi"/>
+          <w:lang w:val="en-US"/>
+        </w:rPr>
+        <w:t>trec</w:t>
+      </w:r>
+      <w:r>
+        <w:rPr>
+          <w:rFonts w:cstheme="minorHAnsi"/>
+        </w:rPr>
+        <w:t>_</w:t>
+      </w:r>
+      <w:r>
+        <w:rPr>
+          <w:rFonts w:cstheme="minorHAnsi"/>
+          <w:lang w:val="en-US"/>
+        </w:rPr>
+        <w:t>eval</w:t>
+      </w:r>
+      <w:r>
+        <w:rPr>
+          <w:rFonts w:cstheme="minorHAnsi"/>
+        </w:rPr>
+        <w:t>.</w:t>
+      </w:r>
+      <w:r>
+        <w:rPr>
+          <w:rFonts w:cstheme="minorHAnsi"/>
+          <w:lang w:val="en-US"/>
+        </w:rPr>
+        <w:t>exe</w:t>
+      </w:r>
+      <w:r>
+        <w:rPr>
+          <w:rFonts w:cstheme="minorHAnsi"/>
+        </w:rPr>
+        <w:t xml:space="preserve"> -</w:t>
+      </w:r>
+      <w:r>
+        <w:rPr>
+          <w:rFonts w:cstheme="minorHAnsi"/>
+          <w:lang w:val="en-US"/>
+        </w:rPr>
+        <w:t>m</w:t>
+      </w:r>
+      <w:r>
+        <w:rPr>
+          <w:rFonts w:cstheme="minorHAnsi"/>
+        </w:rPr>
+        <w:t xml:space="preserve"> </w:t>
+      </w:r>
+      <w:r>
+        <w:rPr>
+          <w:rFonts w:cstheme="minorHAnsi"/>
+          <w:lang w:val="en-US"/>
+        </w:rPr>
+        <w:t>all</w:t>
+      </w:r>
+      <w:r>
+        <w:rPr>
+          <w:rFonts w:cstheme="minorHAnsi"/>
+        </w:rPr>
+        <w:t>_</w:t>
+      </w:r>
+      <w:r>
+        <w:rPr>
+          <w:rFonts w:cstheme="minorHAnsi"/>
+          <w:lang w:val="en-US"/>
+        </w:rPr>
+        <w:t>trec</w:t>
+      </w:r>
+      <w:r>
+        <w:rPr>
+          <w:rFonts w:cstheme="minorHAnsi"/>
+        </w:rPr>
+        <w:t xml:space="preserve"> </w:t>
+      </w:r>
+      <w:r>
+        <w:rPr>
+          <w:rFonts w:cstheme="minorHAnsi"/>
+          <w:lang w:val="en-US"/>
+        </w:rPr>
+        <w:t>CISI</w:t>
+      </w:r>
+      <w:r>
+        <w:rPr>
+          <w:rFonts w:cstheme="minorHAnsi"/>
+        </w:rPr>
+        <w:t>.</w:t>
+      </w:r>
+      <w:r>
+        <w:rPr>
+          <w:rFonts w:cstheme="minorHAnsi"/>
+          <w:lang w:val="en-US"/>
+        </w:rPr>
+        <w:t>REL</w:t>
+      </w:r>
+      <w:r>
+        <w:rPr>
+          <w:rFonts w:cstheme="minorHAnsi"/>
+        </w:rPr>
+        <w:t xml:space="preserve"> </w:t>
+      </w:r>
+      <w:proofErr w:type="spellStart"/>
+      <w:r>
+        <w:rPr>
+          <w:rFonts w:cstheme="minorHAnsi"/>
+          <w:lang w:val="en-US"/>
+        </w:rPr>
+        <w:t>resultsCISI</w:t>
+      </w:r>
+      <w:proofErr w:type="spellEnd"/>
+      <w:r>
+        <w:rPr>
+          <w:rFonts w:cstheme="minorHAnsi"/>
+        </w:rPr>
+        <w:t>_</w:t>
+      </w:r>
+      <w:r>
+        <w:rPr>
+          <w:rFonts w:cstheme="minorHAnsi"/>
+          <w:lang w:val="en-US"/>
+        </w:rPr>
+        <w:t>Jelinek</w:t>
+      </w:r>
+      <w:r>
+        <w:rPr>
+          <w:rFonts w:cstheme="minorHAnsi"/>
+        </w:rPr>
+        <w:t>_</w:t>
+      </w:r>
+      <w:r>
+        <w:rPr>
+          <w:rFonts w:cstheme="minorHAnsi"/>
+        </w:rPr>
+        <w:t>5</w:t>
+      </w:r>
+      <w:r>
+        <w:rPr>
+          <w:rFonts w:cstheme="minorHAnsi"/>
+        </w:rPr>
+        <w:t>0.</w:t>
+      </w:r>
+      <w:r>
+        <w:rPr>
+          <w:rFonts w:cstheme="minorHAnsi"/>
+          <w:lang w:val="en-US"/>
+        </w:rPr>
+        <w:t>txt</w:t>
+      </w:r>
+      <w:r>
+        <w:rPr>
+          <w:rFonts w:cstheme="minorHAnsi"/>
+        </w:rPr>
+        <w:t xml:space="preserve"> στα </w:t>
+      </w:r>
+      <w:r>
+        <w:rPr>
+          <w:rFonts w:cstheme="minorHAnsi"/>
+        </w:rPr>
+        <w:t>5</w:t>
+      </w:r>
+      <w:r>
+        <w:rPr>
+          <w:rFonts w:cstheme="minorHAnsi"/>
+        </w:rPr>
+        <w:t>0 πιο σχετικά κείμενα</w:t>
+      </w:r>
+    </w:p>
+    <w:p>
+      <w:pPr>
+        <w:pStyle w:val="a3"/>
+        <w:ind w:left="0"/>
+        <w:rPr>
+          <w:sz w:val="24"/>
+          <w:szCs w:val="24"/>
+        </w:rPr>
+      </w:pPr>
+      <w:r>
+        <w:rPr>
+          <w:noProof/>
+        </w:rPr>
+        <w:drawing>
+          <wp:inline distT="0" distB="0" distL="0" distR="0" wp14:anchorId="55F6D0B3" wp14:editId="327CE196">
+            <wp:extent cx="5580380" cy="3138805"/>
+            <wp:effectExtent l="0" t="0" r="1270" b="4445"/>
+            <wp:docPr id="6" name="Εικόνα 6"/>
+            <wp:cNvGraphicFramePr>
+              <a:graphicFrameLocks xmlns:a="http://schemas.openxmlformats.org/drawingml/2006/main" noChangeAspect="1"/>
+            </wp:cNvGraphicFramePr>
+            <a:graphic xmlns:a="http://schemas.openxmlformats.org/drawingml/2006/main">
+              <a:graphicData uri="http://schemas.openxmlformats.org/drawingml/2006/picture">
+                <pic:pic xmlns:pic="http://schemas.openxmlformats.org/drawingml/2006/picture">
+                  <pic:nvPicPr>
+                    <pic:cNvPr id="0" name="Picture 11"/>
+                    <pic:cNvPicPr>
+                      <a:picLocks noChangeAspect="1" noChangeArrowheads="1"/>
+                    </pic:cNvPicPr>
+                  </pic:nvPicPr>
+                  <pic:blipFill>
+                    <a:blip r:embed="rId15" cstate="print">
+                      <a:extLst>
+                        <a:ext uri="{28A0092B-C50C-407E-A947-70E740481C1C}">
+                          <a14:useLocalDpi xmlns:a14="http://schemas.microsoft.com/office/drawing/2010/main" val="0"/>
+                        </a:ext>
+                      </a:extLst>
+                    </a:blip>
+                    <a:srcRect/>
+                    <a:stretch>
+                      <a:fillRect/>
+                    </a:stretch>
+                  </pic:blipFill>
+                  <pic:spPr bwMode="auto">
+                    <a:xfrm>
+                      <a:off x="0" y="0"/>
+                      <a:ext cx="5580380" cy="3138805"/>
+                    </a:xfrm>
+                    <a:prstGeom prst="rect">
+                      <a:avLst/>
+                    </a:prstGeom>
+                    <a:noFill/>
+                    <a:ln>
+                      <a:noFill/>
+                    </a:ln>
+                  </pic:spPr>
+                </pic:pic>
+              </a:graphicData>
+            </a:graphic>
+          </wp:inline>
+        </w:drawing>
+      </w:r>
+    </w:p>
+    <w:p>
+      <w:pPr>
+        <w:pStyle w:val="a3"/>
+        <w:ind w:left="0"/>
+        <w:rPr>
           <w:b/>
           <w:bCs/>
           <w:sz w:val="32"/>
@@ -3616,7 +4068,7 @@
             <wp:cNvGraphicFramePr/>
             <a:graphic xmlns:a="http://schemas.openxmlformats.org/drawingml/2006/main">
               <a:graphicData uri="http://schemas.openxmlformats.org/drawingml/2006/chart">
-                <c:chart xmlns:c="http://schemas.openxmlformats.org/drawingml/2006/chart" xmlns:r="http://schemas.openxmlformats.org/officeDocument/2006/relationships" r:id="rId11"/>
+                <c:chart xmlns:c="http://schemas.openxmlformats.org/drawingml/2006/chart" xmlns:r="http://schemas.openxmlformats.org/officeDocument/2006/relationships" r:id="rId16"/>
               </a:graphicData>
             </a:graphic>
           </wp:inline>
@@ -4287,7 +4739,7 @@
             <wp:cNvGraphicFramePr/>
             <a:graphic xmlns:a="http://schemas.openxmlformats.org/drawingml/2006/main">
               <a:graphicData uri="http://schemas.openxmlformats.org/drawingml/2006/chart">
-                <c:chart xmlns:c="http://schemas.openxmlformats.org/drawingml/2006/chart" xmlns:r="http://schemas.openxmlformats.org/officeDocument/2006/relationships" r:id="rId12"/>
+                <c:chart xmlns:c="http://schemas.openxmlformats.org/drawingml/2006/chart" xmlns:r="http://schemas.openxmlformats.org/officeDocument/2006/relationships" r:id="rId17"/>
               </a:graphicData>
             </a:graphic>
           </wp:inline>
@@ -4408,6 +4860,56 @@
     </w:sectPr>
   </w:body>
 </w:document>
+</file>
+
+<file path=word/endnotes.xml><?xml version="1.0" encoding="utf-8"?>
+<w:endnotes xmlns:wpc="http://schemas.microsoft.com/office/word/2010/wordprocessingCanvas" xmlns:cx="http://schemas.microsoft.com/office/drawing/2014/chartex" xmlns:cx1="http://schemas.microsoft.com/office/drawing/2015/9/8/chartex" xmlns:cx2="http://schemas.microsoft.com/office/drawing/2015/10/21/chartex" xmlns:cx3="http://schemas.microsoft.com/office/drawing/2016/5/9/chartex" xmlns:cx4="http://schemas.microsoft.com/office/drawing/2016/5/10/chartex" xmlns:cx5="http://schemas.microsoft.com/office/drawing/2016/5/11/chartex" xmlns:cx6="http://schemas.microsoft.com/office/drawing/2016/5/12/chartex" xmlns:cx7="http://schemas.microsoft.com/office/drawing/2016/5/13/chartex" xmlns:cx8="http://schemas.microsoft.com/office/drawing/2016/5/14/chartex" xmlns:mc="http://schemas.openxmlformats.org/markup-compatibility/2006" xmlns:aink="http://schemas.microsoft.com/office/drawing/2016/ink" xmlns:am3d="http://schemas.microsoft.com/office/drawing/2017/model3d" xmlns:o="urn:schemas-microsoft-com:office:office" xmlns:r="http://schemas.openxmlformats.org/officeDocument/2006/relationships" xmlns:m="http://schemas.openxmlformats.org/officeDocument/2006/math" xmlns:v="urn:schemas-microsoft-com:vml" xmlns:wp14="http://schemas.microsoft.com/office/word/2010/wordprocessingDrawing" xmlns:wp="http://schemas.openxmlformats.org/drawingml/2006/wordprocessingDrawing" xmlns:w10="urn:schemas-microsoft-com:office:word" xmlns:w="http://schemas.openxmlformats.org/wordprocessingml/2006/main" xmlns:w14="http://schemas.microsoft.com/office/word/2010/wordml" xmlns:w15="http://schemas.microsoft.com/office/word/2012/wordml" xmlns:w16cex="http://schemas.microsoft.com/office/word/2018/wordml/cex" xmlns:w16cid="http://schemas.microsoft.com/office/word/2016/wordml/cid" xmlns:w16="http://schemas.microsoft.com/office/word/2018/wordml" xmlns:w16sdtdh="http://schemas.microsoft.com/office/word/2020/wordml/sdtdatahash" xmlns:w16se="http://schemas.microsoft.com/office/word/2015/wordml/symex" xmlns:wpg="http://schemas.microsoft.com/office/word/2010/wordprocessingGroup" xmlns:wpi="http://schemas.microsoft.com/office/word/2010/wordprocessingInk" xmlns:wne="http://schemas.microsoft.com/office/word/2006/wordml" xmlns:wps="http://schemas.microsoft.com/office/word/2010/wordprocessingShape" mc:Ignorable="w14 w15 w16se w16cid w16 w16cex w16sdtdh wp14">
+  <w:endnote w:type="separator" w:id="-1">
+    <w:p>
+      <w:pPr>
+        <w:spacing w:after="0" w:line="240" w:lineRule="auto"/>
+      </w:pPr>
+      <w:r>
+        <w:separator/>
+      </w:r>
+    </w:p>
+  </w:endnote>
+  <w:endnote w:type="continuationSeparator" w:id="0">
+    <w:p>
+      <w:pPr>
+        <w:spacing w:after="0" w:line="240" w:lineRule="auto"/>
+      </w:pPr>
+      <w:r>
+        <w:continuationSeparator/>
+      </w:r>
+    </w:p>
+  </w:endnote>
+</w:endnotes>
+</file>
+
+<file path=word/footnotes.xml><?xml version="1.0" encoding="utf-8"?>
+<w:footnotes xmlns:wpc="http://schemas.microsoft.com/office/word/2010/wordprocessingCanvas" xmlns:cx="http://schemas.microsoft.com/office/drawing/2014/chartex" xmlns:cx1="http://schemas.microsoft.com/office/drawing/2015/9/8/chartex" xmlns:cx2="http://schemas.microsoft.com/office/drawing/2015/10/21/chartex" xmlns:cx3="http://schemas.microsoft.com/office/drawing/2016/5/9/chartex" xmlns:cx4="http://schemas.microsoft.com/office/drawing/2016/5/10/chartex" xmlns:cx5="http://schemas.microsoft.com/office/drawing/2016/5/11/chartex" xmlns:cx6="http://schemas.microsoft.com/office/drawing/2016/5/12/chartex" xmlns:cx7="http://schemas.microsoft.com/office/drawing/2016/5/13/chartex" xmlns:cx8="http://schemas.microsoft.com/office/drawing/2016/5/14/chartex" xmlns:mc="http://schemas.openxmlformats.org/markup-compatibility/2006" xmlns:aink="http://schemas.microsoft.com/office/drawing/2016/ink" xmlns:am3d="http://schemas.microsoft.com/office/drawing/2017/model3d" xmlns:o="urn:schemas-microsoft-com:office:office" xmlns:r="http://schemas.openxmlformats.org/officeDocument/2006/relationships" xmlns:m="http://schemas.openxmlformats.org/officeDocument/2006/math" xmlns:v="urn:schemas-microsoft-com:vml" xmlns:wp14="http://schemas.microsoft.com/office/word/2010/wordprocessingDrawing" xmlns:wp="http://schemas.openxmlformats.org/drawingml/2006/wordprocessingDrawing" xmlns:w10="urn:schemas-microsoft-com:office:word" xmlns:w="http://schemas.openxmlformats.org/wordprocessingml/2006/main" xmlns:w14="http://schemas.microsoft.com/office/word/2010/wordml" xmlns:w15="http://schemas.microsoft.com/office/word/2012/wordml" xmlns:w16cex="http://schemas.microsoft.com/office/word/2018/wordml/cex" xmlns:w16cid="http://schemas.microsoft.com/office/word/2016/wordml/cid" xmlns:w16="http://schemas.microsoft.com/office/word/2018/wordml" xmlns:w16sdtdh="http://schemas.microsoft.com/office/word/2020/wordml/sdtdatahash" xmlns:w16se="http://schemas.microsoft.com/office/word/2015/wordml/symex" xmlns:wpg="http://schemas.microsoft.com/office/word/2010/wordprocessingGroup" xmlns:wpi="http://schemas.microsoft.com/office/word/2010/wordprocessingInk" xmlns:wne="http://schemas.microsoft.com/office/word/2006/wordml" xmlns:wps="http://schemas.microsoft.com/office/word/2010/wordprocessingShape" mc:Ignorable="w14 w15 w16se w16cid w16 w16cex w16sdtdh wp14">
+  <w:footnote w:type="separator" w:id="-1">
+    <w:p>
+      <w:pPr>
+        <w:spacing w:after="0" w:line="240" w:lineRule="auto"/>
+      </w:pPr>
+      <w:r>
+        <w:separator/>
+      </w:r>
+    </w:p>
+  </w:footnote>
+  <w:footnote w:type="continuationSeparator" w:id="0">
+    <w:p>
+      <w:pPr>
+        <w:spacing w:after="0" w:line="240" w:lineRule="auto"/>
+      </w:pPr>
+      <w:r>
+        <w:continuationSeparator/>
+      </w:r>
+    </w:p>
+  </w:footnote>
+</w:footnotes>
 </file>
 
 <file path=word/numbering.xml><?xml version="1.0" encoding="utf-8"?>
@@ -4502,6 +5004,96 @@
     </w:lvl>
   </w:abstractNum>
   <w:abstractNum w:abstractNumId="1" w15:restartNumberingAfterBreak="0">
+    <w:nsid w:val="3DE82FFC"/>
+    <w:multiLevelType w:val="hybridMultilevel"/>
+    <w:tmpl w:val="9E1287E4"/>
+    <w:lvl w:ilvl="0" w:tplc="AE50AE44">
+      <w:start w:val="1"/>
+      <w:numFmt w:val="decimal"/>
+      <w:lvlText w:val="%1."/>
+      <w:lvlJc w:val="left"/>
+      <w:pPr>
+        <w:ind w:left="720" w:hanging="360"/>
+      </w:pPr>
+      <w:rPr>
+        <w:sz w:val="28"/>
+        <w:szCs w:val="28"/>
+      </w:rPr>
+    </w:lvl>
+    <w:lvl w:ilvl="1" w:tplc="04080019">
+      <w:start w:val="1"/>
+      <w:numFmt w:val="lowerLetter"/>
+      <w:lvlText w:val="%2."/>
+      <w:lvlJc w:val="left"/>
+      <w:pPr>
+        <w:ind w:left="1440" w:hanging="360"/>
+      </w:pPr>
+    </w:lvl>
+    <w:lvl w:ilvl="2" w:tplc="0408001B" w:tentative="1">
+      <w:start w:val="1"/>
+      <w:numFmt w:val="lowerRoman"/>
+      <w:lvlText w:val="%3."/>
+      <w:lvlJc w:val="right"/>
+      <w:pPr>
+        <w:ind w:left="2160" w:hanging="180"/>
+      </w:pPr>
+    </w:lvl>
+    <w:lvl w:ilvl="3" w:tplc="0408000F" w:tentative="1">
+      <w:start w:val="1"/>
+      <w:numFmt w:val="decimal"/>
+      <w:lvlText w:val="%4."/>
+      <w:lvlJc w:val="left"/>
+      <w:pPr>
+        <w:ind w:left="2880" w:hanging="360"/>
+      </w:pPr>
+    </w:lvl>
+    <w:lvl w:ilvl="4" w:tplc="04080019" w:tentative="1">
+      <w:start w:val="1"/>
+      <w:numFmt w:val="lowerLetter"/>
+      <w:lvlText w:val="%5."/>
+      <w:lvlJc w:val="left"/>
+      <w:pPr>
+        <w:ind w:left="3600" w:hanging="360"/>
+      </w:pPr>
+    </w:lvl>
+    <w:lvl w:ilvl="5" w:tplc="0408001B" w:tentative="1">
+      <w:start w:val="1"/>
+      <w:numFmt w:val="lowerRoman"/>
+      <w:lvlText w:val="%6."/>
+      <w:lvlJc w:val="right"/>
+      <w:pPr>
+        <w:ind w:left="4320" w:hanging="180"/>
+      </w:pPr>
+    </w:lvl>
+    <w:lvl w:ilvl="6" w:tplc="0408000F" w:tentative="1">
+      <w:start w:val="1"/>
+      <w:numFmt w:val="decimal"/>
+      <w:lvlText w:val="%7."/>
+      <w:lvlJc w:val="left"/>
+      <w:pPr>
+        <w:ind w:left="5040" w:hanging="360"/>
+      </w:pPr>
+    </w:lvl>
+    <w:lvl w:ilvl="7" w:tplc="04080019" w:tentative="1">
+      <w:start w:val="1"/>
+      <w:numFmt w:val="lowerLetter"/>
+      <w:lvlText w:val="%8."/>
+      <w:lvlJc w:val="left"/>
+      <w:pPr>
+        <w:ind w:left="5760" w:hanging="360"/>
+      </w:pPr>
+    </w:lvl>
+    <w:lvl w:ilvl="8" w:tplc="0408001B" w:tentative="1">
+      <w:start w:val="1"/>
+      <w:numFmt w:val="lowerRoman"/>
+      <w:lvlText w:val="%9."/>
+      <w:lvlJc w:val="right"/>
+      <w:pPr>
+        <w:ind w:left="6480" w:hanging="180"/>
+      </w:pPr>
+    </w:lvl>
+  </w:abstractNum>
+  <w:abstractNum w:abstractNumId="2" w15:restartNumberingAfterBreak="0">
     <w:nsid w:val="7D951F24"/>
     <w:multiLevelType w:val="hybridMultilevel"/>
     <w:tmpl w:val="512449C4"/>
@@ -4617,6 +5209,9 @@
     <w:abstractNumId w:val="0"/>
   </w:num>
   <w:num w:numId="2">
+    <w:abstractNumId w:val="2"/>
+  </w:num>
+  <w:num w:numId="3">
     <w:abstractNumId w:val="1"/>
   </w:num>
 </w:numbering>
@@ -5134,6 +5729,69 @@
     <w:rPr>
       <w:color w:val="605E5C"/>
       <w:shd w:val="clear" w:color="auto" w:fill="E1DFDD"/>
+    </w:rPr>
+  </w:style>
+  <w:style w:type="paragraph" w:styleId="a7">
+    <w:name w:val="header"/>
+    <w:basedOn w:val="a"/>
+    <w:link w:val="Char0"/>
+    <w:uiPriority w:val="99"/>
+    <w:unhideWhenUsed/>
+    <w:rsid w:val="0094601C"/>
+    <w:pPr>
+      <w:tabs>
+        <w:tab w:val="center" w:pos="4153"/>
+        <w:tab w:val="right" w:pos="8306"/>
+      </w:tabs>
+      <w:spacing w:after="0" w:line="240" w:lineRule="auto"/>
+    </w:pPr>
+  </w:style>
+  <w:style w:type="character" w:customStyle="1" w:styleId="Char0">
+    <w:name w:val="Κεφαλίδα Char"/>
+    <w:basedOn w:val="a0"/>
+    <w:link w:val="a7"/>
+    <w:uiPriority w:val="99"/>
+    <w:rsid w:val="0094601C"/>
+  </w:style>
+  <w:style w:type="paragraph" w:styleId="a8">
+    <w:name w:val="footer"/>
+    <w:basedOn w:val="a"/>
+    <w:link w:val="Char1"/>
+    <w:uiPriority w:val="99"/>
+    <w:unhideWhenUsed/>
+    <w:rsid w:val="0094601C"/>
+    <w:pPr>
+      <w:tabs>
+        <w:tab w:val="center" w:pos="4153"/>
+        <w:tab w:val="right" w:pos="8306"/>
+      </w:tabs>
+      <w:spacing w:after="0" w:line="240" w:lineRule="auto"/>
+    </w:pPr>
+  </w:style>
+  <w:style w:type="character" w:customStyle="1" w:styleId="Char1">
+    <w:name w:val="Υποσέλιδο Char"/>
+    <w:basedOn w:val="a0"/>
+    <w:link w:val="a8"/>
+    <w:uiPriority w:val="99"/>
+    <w:rsid w:val="0094601C"/>
+  </w:style>
+  <w:style w:type="paragraph" w:styleId="a9">
+    <w:name w:val="caption"/>
+    <w:basedOn w:val="a"/>
+    <w:next w:val="a"/>
+    <w:uiPriority w:val="35"/>
+    <w:unhideWhenUsed/>
+    <w:qFormat/>
+    <w:rsid w:val="00921CE3"/>
+    <w:pPr>
+      <w:spacing w:after="200" w:line="240" w:lineRule="auto"/>
+    </w:pPr>
+    <w:rPr>
+      <w:i/>
+      <w:iCs/>
+      <w:color w:val="44546A" w:themeColor="text2"/>
+      <w:sz w:val="18"/>
+      <w:szCs w:val="18"/>
     </w:rPr>
   </w:style>
 </w:styles>

</xml_diff>